<commit_message>
Amended AI Skills Challenge- Fabric Analytics Engineer.docx
</commit_message>
<xml_diff>
--- a/Docs/AI Skills Challenge- Fabric Analytics Engineer.docx
+++ b/Docs/AI Skills Challenge- Fabric Analytics Engineer.docx
@@ -69,6 +69,14 @@
           <w:shd w:val="clear" w:color="auto" w:fill="271E6D"/>
         </w:rPr>
       </w:pPr>
+      <w:hyperlink r:id="rId6" w:history="1">
+        <w:r>
+          <w:rPr>
+            <w:rStyle w:val="Hyperlink"/>
+          </w:rPr>
+          <w:t>Welcome to the Delta Lake documentation — Delta Lake Documentation</w:t>
+        </w:r>
+      </w:hyperlink>
     </w:p>
     <w:p>
       <w:pPr>
@@ -243,7 +251,7 @@
       <w:r>
         <w:t>For more information about Fabric administration, see </w:t>
       </w:r>
-      <w:hyperlink r:id="rId6" w:history="1">
+      <w:hyperlink r:id="rId7" w:history="1">
         <w:r>
           <w:rPr>
             <w:color w:val="2E74B5" w:themeColor="accent1" w:themeShade="BF"/>
@@ -279,21 +287,12 @@
       <w:r>
         <w:t>If you have admin privileges, you can access the </w:t>
       </w:r>
-      <w:proofErr w:type="gramStart"/>
       <w:r>
         <w:rPr>
           <w:b/>
           <w:bCs/>
         </w:rPr>
-        <w:t>Admin</w:t>
-      </w:r>
-      <w:proofErr w:type="gramEnd"/>
-      <w:r>
-        <w:rPr>
-          <w:b/>
-          <w:bCs/>
-        </w:rPr>
-        <w:t xml:space="preserve"> </w:t>
+        <w:t xml:space="preserve">Admin </w:t>
       </w:r>
       <w:proofErr w:type="spellStart"/>
       <w:r>
@@ -436,7 +435,7 @@
                     </pic:cNvPicPr>
                   </pic:nvPicPr>
                   <pic:blipFill>
-                    <a:blip r:embed="rId7" cstate="print">
+                    <a:blip r:embed="rId8" cstate="print">
                       <a:extLst>
                         <a:ext uri="{28A0092B-C50C-407E-A947-70E740481C1C}">
                           <a14:useLocalDpi xmlns:a14="http://schemas.microsoft.com/office/drawing/2010/main" val="0"/>
@@ -741,20 +740,12 @@
       </w:r>
       <w:proofErr w:type="spellEnd"/>
       <w:r>
-        <w:t xml:space="preserve"> and KQL </w:t>
-      </w:r>
-      <w:proofErr w:type="gramStart"/>
-      <w:r>
-        <w:t>databases, and</w:t>
-      </w:r>
-      <w:proofErr w:type="gramEnd"/>
-      <w:r>
-        <w:t xml:space="preserve"> appear as a folder in the lake. Spark, SQL, Real-Time Analytics, and Analysis Services can access data via shortcuts when querying data.</w:t>
+        <w:t xml:space="preserve"> and KQL databases, and appear as a folder in the lake. Spark, SQL, Real-Time Analytics, and Analysis Services can access data via shortcuts when querying data.</w:t>
       </w:r>
       <w:r>
         <w:t xml:space="preserve"> </w:t>
       </w:r>
-      <w:hyperlink r:id="rId8" w:history="1">
+      <w:hyperlink r:id="rId9" w:history="1">
         <w:r>
           <w:rPr>
             <w:rStyle w:val="Hyperlink"/>
@@ -796,15 +787,7 @@
         </w:numPr>
       </w:pPr>
       <w:r>
-        <w:t xml:space="preserve">Dataflows (Gen2): Import and transform data from a range of sources using Power Query </w:t>
-      </w:r>
-      <w:proofErr w:type="gramStart"/>
-      <w:r>
-        <w:t>Online, and</w:t>
-      </w:r>
-      <w:proofErr w:type="gramEnd"/>
-      <w:r>
-        <w:t xml:space="preserve"> load it directly into a table in the lakehouse.</w:t>
+        <w:t>Dataflows (Gen2): Import and transform data from a range of sources using Power Query Online, and load it directly into a table in the lakehouse.</w:t>
       </w:r>
     </w:p>
     <w:p>
@@ -816,15 +799,7 @@
         </w:numPr>
       </w:pPr>
       <w:r>
-        <w:t xml:space="preserve">Notebooks: Use notebooks in Fabric to ingest and transform </w:t>
-      </w:r>
-      <w:proofErr w:type="gramStart"/>
-      <w:r>
-        <w:t>data, and</w:t>
-      </w:r>
-      <w:proofErr w:type="gramEnd"/>
-      <w:r>
-        <w:t xml:space="preserve"> load it into tables or files in the lakehouse.</w:t>
+        <w:t>Notebooks: Use notebooks in Fabric to ingest and transform data, and load it into tables or files in the lakehouse.</w:t>
       </w:r>
     </w:p>
     <w:p>
@@ -927,7 +902,7 @@
       <w:r>
         <w:t xml:space="preserve">: </w:t>
       </w:r>
-      <w:hyperlink r:id="rId9" w:history="1">
+      <w:hyperlink r:id="rId10" w:history="1">
         <w:proofErr w:type="spellStart"/>
         <w:r>
           <w:rPr>
@@ -1171,33 +1146,18 @@
               <w:t xml:space="preserve"> = </w:t>
             </w:r>
             <w:proofErr w:type="spellStart"/>
-            <w:proofErr w:type="gramStart"/>
-            <w:r>
-              <w:rPr>
-                <w:rFonts w:ascii="Consolas" w:eastAsia="Times New Roman" w:hAnsi="Consolas" w:cs="Times New Roman"/>
-                <w:color w:val="161616"/>
-                <w:kern w:val="0"/>
-                <w:sz w:val="21"/>
-                <w:szCs w:val="21"/>
-                <w:shd w:val="clear" w:color="auto" w:fill="F2F2F2"/>
-                <w:lang w:eastAsia="en-GB"/>
-                <w14:ligatures w14:val="none"/>
-              </w:rPr>
-              <w:t>spark.read</w:t>
-            </w:r>
-            <w:proofErr w:type="gramEnd"/>
-            <w:r>
-              <w:rPr>
-                <w:rFonts w:ascii="Consolas" w:eastAsia="Times New Roman" w:hAnsi="Consolas" w:cs="Times New Roman"/>
-                <w:color w:val="161616"/>
-                <w:kern w:val="0"/>
-                <w:sz w:val="21"/>
-                <w:szCs w:val="21"/>
-                <w:shd w:val="clear" w:color="auto" w:fill="F2F2F2"/>
-                <w:lang w:eastAsia="en-GB"/>
-                <w14:ligatures w14:val="none"/>
-              </w:rPr>
-              <w:t>.load</w:t>
+            <w:r>
+              <w:rPr>
+                <w:rFonts w:ascii="Consolas" w:eastAsia="Times New Roman" w:hAnsi="Consolas" w:cs="Times New Roman"/>
+                <w:color w:val="161616"/>
+                <w:kern w:val="0"/>
+                <w:sz w:val="21"/>
+                <w:szCs w:val="21"/>
+                <w:shd w:val="clear" w:color="auto" w:fill="F2F2F2"/>
+                <w:lang w:eastAsia="en-GB"/>
+                <w14:ligatures w14:val="none"/>
+              </w:rPr>
+              <w:t>spark.read.load</w:t>
             </w:r>
             <w:proofErr w:type="spellEnd"/>
             <w:r>
@@ -1381,7 +1341,6 @@
               <w:t>display(</w:t>
             </w:r>
             <w:proofErr w:type="spellStart"/>
-            <w:proofErr w:type="gramStart"/>
             <w:r>
               <w:rPr>
                 <w:rFonts w:ascii="Consolas" w:eastAsia="Times New Roman" w:hAnsi="Consolas" w:cs="Times New Roman"/>
@@ -1396,7 +1355,6 @@
               <w:t>df.limit</w:t>
             </w:r>
             <w:proofErr w:type="spellEnd"/>
-            <w:proofErr w:type="gramEnd"/>
             <w:r>
               <w:rPr>
                 <w:rFonts w:ascii="Consolas" w:eastAsia="Times New Roman" w:hAnsi="Consolas" w:cs="Times New Roman"/>
@@ -1540,33 +1498,18 @@
               <w:t xml:space="preserve"> = </w:t>
             </w:r>
             <w:proofErr w:type="spellStart"/>
-            <w:proofErr w:type="gramStart"/>
-            <w:r>
-              <w:rPr>
-                <w:rFonts w:ascii="Consolas" w:eastAsia="Times New Roman" w:hAnsi="Consolas" w:cs="Times New Roman"/>
-                <w:color w:val="161616"/>
-                <w:kern w:val="0"/>
-                <w:sz w:val="21"/>
-                <w:szCs w:val="21"/>
-                <w:shd w:val="clear" w:color="auto" w:fill="F2F2F2"/>
-                <w:lang w:eastAsia="en-GB"/>
-                <w14:ligatures w14:val="none"/>
-              </w:rPr>
-              <w:t>spark.read</w:t>
-            </w:r>
-            <w:proofErr w:type="gramEnd"/>
-            <w:r>
-              <w:rPr>
-                <w:rFonts w:ascii="Consolas" w:eastAsia="Times New Roman" w:hAnsi="Consolas" w:cs="Times New Roman"/>
-                <w:color w:val="161616"/>
-                <w:kern w:val="0"/>
-                <w:sz w:val="21"/>
-                <w:szCs w:val="21"/>
-                <w:shd w:val="clear" w:color="auto" w:fill="F2F2F2"/>
-                <w:lang w:eastAsia="en-GB"/>
-                <w14:ligatures w14:val="none"/>
-              </w:rPr>
-              <w:t>.format</w:t>
+            <w:r>
+              <w:rPr>
+                <w:rFonts w:ascii="Consolas" w:eastAsia="Times New Roman" w:hAnsi="Consolas" w:cs="Times New Roman"/>
+                <w:color w:val="161616"/>
+                <w:kern w:val="0"/>
+                <w:sz w:val="21"/>
+                <w:szCs w:val="21"/>
+                <w:shd w:val="clear" w:color="auto" w:fill="F2F2F2"/>
+                <w:lang w:eastAsia="en-GB"/>
+                <w14:ligatures w14:val="none"/>
+              </w:rPr>
+              <w:t>spark.read.format</w:t>
             </w:r>
             <w:proofErr w:type="spellEnd"/>
             <w:r>
@@ -1705,7 +1648,6 @@
               <w:t>display(</w:t>
             </w:r>
             <w:proofErr w:type="spellStart"/>
-            <w:proofErr w:type="gramStart"/>
             <w:r>
               <w:rPr>
                 <w:rFonts w:ascii="Consolas" w:eastAsia="Times New Roman" w:hAnsi="Consolas" w:cs="Times New Roman"/>
@@ -1720,7 +1662,6 @@
               <w:t>df.limit</w:t>
             </w:r>
             <w:proofErr w:type="spellEnd"/>
-            <w:proofErr w:type="gramEnd"/>
             <w:r>
               <w:rPr>
                 <w:rFonts w:ascii="Consolas" w:eastAsia="Times New Roman" w:hAnsi="Consolas" w:cs="Times New Roman"/>
@@ -1806,7 +1747,6 @@
               <w:t xml:space="preserve"> </w:t>
             </w:r>
             <w:proofErr w:type="spellStart"/>
-            <w:proofErr w:type="gramStart"/>
             <w:r>
               <w:rPr>
                 <w:rFonts w:ascii="Consolas" w:eastAsia="Times New Roman" w:hAnsi="Consolas" w:cs="Times New Roman"/>
@@ -1821,7 +1761,6 @@
               <w:t>pyspark.sql.types</w:t>
             </w:r>
             <w:proofErr w:type="spellEnd"/>
-            <w:proofErr w:type="gramEnd"/>
             <w:r>
               <w:rPr>
                 <w:rFonts w:ascii="Consolas" w:eastAsia="Times New Roman" w:hAnsi="Consolas" w:cs="Times New Roman"/>
@@ -1903,7 +1842,6 @@
               <w:t xml:space="preserve"> </w:t>
             </w:r>
             <w:proofErr w:type="spellStart"/>
-            <w:proofErr w:type="gramStart"/>
             <w:r>
               <w:rPr>
                 <w:rFonts w:ascii="Consolas" w:eastAsia="Times New Roman" w:hAnsi="Consolas" w:cs="Times New Roman"/>
@@ -1918,7 +1856,6 @@
               <w:t>pyspark.sql.functions</w:t>
             </w:r>
             <w:proofErr w:type="spellEnd"/>
-            <w:proofErr w:type="gramEnd"/>
             <w:r>
               <w:rPr>
                 <w:rFonts w:ascii="Consolas" w:eastAsia="Times New Roman" w:hAnsi="Consolas" w:cs="Times New Roman"/>
@@ -2018,7 +1955,6 @@
               <w:t xml:space="preserve"> = </w:t>
             </w:r>
             <w:proofErr w:type="spellStart"/>
-            <w:proofErr w:type="gramStart"/>
             <w:r>
               <w:rPr>
                 <w:rFonts w:ascii="Consolas" w:eastAsia="Times New Roman" w:hAnsi="Consolas" w:cs="Times New Roman"/>
@@ -2044,21 +1980,7 @@
                 <w:lang w:eastAsia="en-GB"/>
                 <w14:ligatures w14:val="none"/>
               </w:rPr>
-              <w:t>(</w:t>
-            </w:r>
-            <w:proofErr w:type="gramEnd"/>
-            <w:r>
-              <w:rPr>
-                <w:rFonts w:ascii="Consolas" w:eastAsia="Times New Roman" w:hAnsi="Consolas" w:cs="Times New Roman"/>
-                <w:color w:val="161616"/>
-                <w:kern w:val="0"/>
-                <w:sz w:val="21"/>
-                <w:szCs w:val="21"/>
-                <w:shd w:val="clear" w:color="auto" w:fill="F2F2F2"/>
-                <w:lang w:eastAsia="en-GB"/>
-                <w14:ligatures w14:val="none"/>
-              </w:rPr>
-              <w:t>[</w:t>
+              <w:t>([</w:t>
             </w:r>
           </w:p>
           <w:p>
@@ -2089,7 +2011,6 @@
               <w:t xml:space="preserve">    </w:t>
             </w:r>
             <w:proofErr w:type="spellStart"/>
-            <w:proofErr w:type="gramStart"/>
             <w:r>
               <w:rPr>
                 <w:rFonts w:ascii="Consolas" w:eastAsia="Times New Roman" w:hAnsi="Consolas" w:cs="Times New Roman"/>
@@ -2117,7 +2038,6 @@
               </w:rPr>
               <w:t>(</w:t>
             </w:r>
-            <w:proofErr w:type="gramEnd"/>
             <w:r>
               <w:rPr>
                 <w:rFonts w:ascii="Consolas" w:eastAsia="Times New Roman" w:hAnsi="Consolas" w:cs="Times New Roman"/>
@@ -2229,7 +2149,6 @@
               <w:t xml:space="preserve">    </w:t>
             </w:r>
             <w:proofErr w:type="spellStart"/>
-            <w:proofErr w:type="gramStart"/>
             <w:r>
               <w:rPr>
                 <w:rFonts w:ascii="Consolas" w:eastAsia="Times New Roman" w:hAnsi="Consolas" w:cs="Times New Roman"/>
@@ -2257,7 +2176,6 @@
               </w:rPr>
               <w:t>(</w:t>
             </w:r>
-            <w:proofErr w:type="gramEnd"/>
             <w:r>
               <w:rPr>
                 <w:rFonts w:ascii="Consolas" w:eastAsia="Times New Roman" w:hAnsi="Consolas" w:cs="Times New Roman"/>
@@ -2341,7 +2259,6 @@
               <w:t xml:space="preserve">    </w:t>
             </w:r>
             <w:proofErr w:type="spellStart"/>
-            <w:proofErr w:type="gramStart"/>
             <w:r>
               <w:rPr>
                 <w:rFonts w:ascii="Consolas" w:eastAsia="Times New Roman" w:hAnsi="Consolas" w:cs="Times New Roman"/>
@@ -2369,7 +2286,6 @@
               </w:rPr>
               <w:t>(</w:t>
             </w:r>
-            <w:proofErr w:type="gramEnd"/>
             <w:r>
               <w:rPr>
                 <w:rFonts w:ascii="Consolas" w:eastAsia="Times New Roman" w:hAnsi="Consolas" w:cs="Times New Roman"/>
@@ -2453,7 +2369,6 @@
               <w:t xml:space="preserve">    </w:t>
             </w:r>
             <w:proofErr w:type="spellStart"/>
-            <w:proofErr w:type="gramStart"/>
             <w:r>
               <w:rPr>
                 <w:rFonts w:ascii="Consolas" w:eastAsia="Times New Roman" w:hAnsi="Consolas" w:cs="Times New Roman"/>
@@ -2481,7 +2396,6 @@
               </w:rPr>
               <w:t>(</w:t>
             </w:r>
-            <w:proofErr w:type="gramEnd"/>
             <w:r>
               <w:rPr>
                 <w:rFonts w:ascii="Consolas" w:eastAsia="Times New Roman" w:hAnsi="Consolas" w:cs="Times New Roman"/>
@@ -2651,33 +2565,18 @@
               <w:t xml:space="preserve"> = </w:t>
             </w:r>
             <w:proofErr w:type="spellStart"/>
-            <w:proofErr w:type="gramStart"/>
-            <w:r>
-              <w:rPr>
-                <w:rFonts w:ascii="Consolas" w:eastAsia="Times New Roman" w:hAnsi="Consolas" w:cs="Times New Roman"/>
-                <w:color w:val="161616"/>
-                <w:kern w:val="0"/>
-                <w:sz w:val="21"/>
-                <w:szCs w:val="21"/>
-                <w:shd w:val="clear" w:color="auto" w:fill="F2F2F2"/>
-                <w:lang w:eastAsia="en-GB"/>
-                <w14:ligatures w14:val="none"/>
-              </w:rPr>
-              <w:t>spark.read</w:t>
-            </w:r>
-            <w:proofErr w:type="gramEnd"/>
-            <w:r>
-              <w:rPr>
-                <w:rFonts w:ascii="Consolas" w:eastAsia="Times New Roman" w:hAnsi="Consolas" w:cs="Times New Roman"/>
-                <w:color w:val="161616"/>
-                <w:kern w:val="0"/>
-                <w:sz w:val="21"/>
-                <w:szCs w:val="21"/>
-                <w:shd w:val="clear" w:color="auto" w:fill="F2F2F2"/>
-                <w:lang w:eastAsia="en-GB"/>
-                <w14:ligatures w14:val="none"/>
-              </w:rPr>
-              <w:t>.load</w:t>
+            <w:r>
+              <w:rPr>
+                <w:rFonts w:ascii="Consolas" w:eastAsia="Times New Roman" w:hAnsi="Consolas" w:cs="Times New Roman"/>
+                <w:color w:val="161616"/>
+                <w:kern w:val="0"/>
+                <w:sz w:val="21"/>
+                <w:szCs w:val="21"/>
+                <w:shd w:val="clear" w:color="auto" w:fill="F2F2F2"/>
+                <w:lang w:eastAsia="en-GB"/>
+                <w14:ligatures w14:val="none"/>
+              </w:rPr>
+              <w:t>spark.read.load</w:t>
             </w:r>
             <w:proofErr w:type="spellEnd"/>
             <w:r>
@@ -2902,7 +2801,6 @@
               <w:t>display(</w:t>
             </w:r>
             <w:proofErr w:type="spellStart"/>
-            <w:proofErr w:type="gramStart"/>
             <w:r>
               <w:rPr>
                 <w:rFonts w:ascii="Consolas" w:eastAsia="Times New Roman" w:hAnsi="Consolas" w:cs="Times New Roman"/>
@@ -2917,7 +2815,6 @@
               <w:t>df.limit</w:t>
             </w:r>
             <w:proofErr w:type="spellEnd"/>
-            <w:proofErr w:type="gramEnd"/>
             <w:r>
               <w:rPr>
                 <w:rFonts w:ascii="Consolas" w:eastAsia="Times New Roman" w:hAnsi="Consolas" w:cs="Times New Roman"/>
@@ -2965,12 +2862,10 @@
         <w:t xml:space="preserve">Filtering and grouping </w:t>
       </w:r>
       <w:proofErr w:type="spellStart"/>
-      <w:proofErr w:type="gramStart"/>
       <w:r>
         <w:t>dataframes</w:t>
       </w:r>
       <w:proofErr w:type="spellEnd"/>
-      <w:proofErr w:type="gramEnd"/>
       <w:r>
         <w:t xml:space="preserve"> </w:t>
       </w:r>
@@ -3006,7 +2901,6 @@
         <w:t xml:space="preserve"> = </w:t>
       </w:r>
       <w:proofErr w:type="spellStart"/>
-      <w:proofErr w:type="gramStart"/>
       <w:r>
         <w:rPr>
           <w:rFonts w:ascii="Consolas" w:hAnsi="Consolas"/>
@@ -3018,7 +2912,6 @@
         <w:t>df.select</w:t>
       </w:r>
       <w:proofErr w:type="spellEnd"/>
-      <w:proofErr w:type="gramEnd"/>
       <w:r>
         <w:rPr>
           <w:rFonts w:ascii="Consolas" w:hAnsi="Consolas"/>
@@ -3170,7 +3063,6 @@
         <w:t xml:space="preserve"> = </w:t>
       </w:r>
       <w:proofErr w:type="spellStart"/>
-      <w:proofErr w:type="gramStart"/>
       <w:r>
         <w:rPr>
           <w:rFonts w:ascii="Consolas" w:hAnsi="Consolas"/>
@@ -3190,18 +3082,7 @@
           <w:szCs w:val="20"/>
           <w:shd w:val="clear" w:color="auto" w:fill="E6E6E6"/>
         </w:rPr>
-        <w:t>[</w:t>
-      </w:r>
-      <w:proofErr w:type="gramEnd"/>
-      <w:r>
-        <w:rPr>
-          <w:rFonts w:ascii="Consolas" w:hAnsi="Consolas"/>
-          <w:color w:val="161616"/>
-          <w:sz w:val="20"/>
-          <w:szCs w:val="20"/>
-          <w:shd w:val="clear" w:color="auto" w:fill="E6E6E6"/>
-        </w:rPr>
-        <w:t>"</w:t>
+        <w:t>["</w:t>
       </w:r>
       <w:proofErr w:type="spellStart"/>
       <w:r>
@@ -3294,12 +3175,10 @@
               <w:t xml:space="preserve"> = </w:t>
             </w:r>
             <w:proofErr w:type="spellStart"/>
-            <w:proofErr w:type="gramStart"/>
             <w:r>
               <w:t>df.select</w:t>
             </w:r>
             <w:proofErr w:type="spellEnd"/>
-            <w:proofErr w:type="gramEnd"/>
             <w:r>
               <w:t>("ProductName", "Category", "</w:t>
             </w:r>
@@ -3391,7 +3270,6 @@
               <w:t xml:space="preserve"> = </w:t>
             </w:r>
             <w:proofErr w:type="spellStart"/>
-            <w:proofErr w:type="gramStart"/>
             <w:r>
               <w:rPr>
                 <w:rFonts w:ascii="Consolas" w:eastAsia="Times New Roman" w:hAnsi="Consolas" w:cs="Times New Roman"/>
@@ -3406,7 +3284,6 @@
               <w:t>df.select</w:t>
             </w:r>
             <w:proofErr w:type="spellEnd"/>
-            <w:proofErr w:type="gramEnd"/>
             <w:r>
               <w:rPr>
                 <w:rFonts w:ascii="Consolas" w:eastAsia="Times New Roman" w:hAnsi="Consolas" w:cs="Times New Roman"/>
@@ -3644,29 +3521,7 @@
                 <w:szCs w:val="21"/>
                 <w:shd w:val="clear" w:color="auto" w:fill="F2F2F2"/>
               </w:rPr>
-              <w:t>bikes_</w:t>
-            </w:r>
-            <w:proofErr w:type="gramStart"/>
-            <w:r>
-              <w:rPr>
-                <w:rFonts w:ascii="Consolas" w:hAnsi="Consolas"/>
-                <w:color w:val="161616"/>
-                <w:sz w:val="21"/>
-                <w:szCs w:val="21"/>
-                <w:shd w:val="clear" w:color="auto" w:fill="F2F2F2"/>
-              </w:rPr>
-              <w:t>df.write</w:t>
-            </w:r>
-            <w:proofErr w:type="gramEnd"/>
-            <w:r>
-              <w:rPr>
-                <w:rFonts w:ascii="Consolas" w:hAnsi="Consolas"/>
-                <w:color w:val="161616"/>
-                <w:sz w:val="21"/>
-                <w:szCs w:val="21"/>
-                <w:shd w:val="clear" w:color="auto" w:fill="F2F2F2"/>
-              </w:rPr>
-              <w:t>.mode(</w:t>
+              <w:t>bikes_df.write.mode(</w:t>
             </w:r>
             <w:r>
               <w:rPr>
@@ -3776,29 +3631,7 @@
           <w:szCs w:val="21"/>
           <w:shd w:val="clear" w:color="auto" w:fill="F2F2F2"/>
         </w:rPr>
-        <w:t>bikes_</w:t>
-      </w:r>
-      <w:proofErr w:type="gramStart"/>
-      <w:r>
-        <w:rPr>
-          <w:rFonts w:ascii="Consolas" w:hAnsi="Consolas"/>
-          <w:color w:val="161616"/>
-          <w:sz w:val="21"/>
-          <w:szCs w:val="21"/>
-          <w:shd w:val="clear" w:color="auto" w:fill="F2F2F2"/>
-        </w:rPr>
-        <w:t>df.write</w:t>
-      </w:r>
-      <w:proofErr w:type="gramEnd"/>
-      <w:r>
-        <w:rPr>
-          <w:rFonts w:ascii="Consolas" w:hAnsi="Consolas"/>
-          <w:color w:val="161616"/>
-          <w:sz w:val="21"/>
-          <w:szCs w:val="21"/>
-          <w:shd w:val="clear" w:color="auto" w:fill="F2F2F2"/>
-        </w:rPr>
-        <w:t>.partitionBy(</w:t>
+        <w:t>bikes_df.write.partitionBy(</w:t>
       </w:r>
       <w:r>
         <w:rPr>
@@ -3934,33 +3767,18 @@
               <w:t xml:space="preserve"> = </w:t>
             </w:r>
             <w:proofErr w:type="spellStart"/>
-            <w:proofErr w:type="gramStart"/>
-            <w:r>
-              <w:rPr>
-                <w:rFonts w:ascii="Consolas" w:eastAsia="Times New Roman" w:hAnsi="Consolas" w:cs="Times New Roman"/>
-                <w:color w:val="161616"/>
-                <w:kern w:val="0"/>
-                <w:sz w:val="21"/>
-                <w:szCs w:val="21"/>
-                <w:shd w:val="clear" w:color="auto" w:fill="F2F2F2"/>
-                <w:lang w:eastAsia="en-GB"/>
-                <w14:ligatures w14:val="none"/>
-              </w:rPr>
-              <w:t>spark.read</w:t>
-            </w:r>
-            <w:proofErr w:type="gramEnd"/>
-            <w:r>
-              <w:rPr>
-                <w:rFonts w:ascii="Consolas" w:eastAsia="Times New Roman" w:hAnsi="Consolas" w:cs="Times New Roman"/>
-                <w:color w:val="161616"/>
-                <w:kern w:val="0"/>
-                <w:sz w:val="21"/>
-                <w:szCs w:val="21"/>
-                <w:shd w:val="clear" w:color="auto" w:fill="F2F2F2"/>
-                <w:lang w:eastAsia="en-GB"/>
-                <w14:ligatures w14:val="none"/>
-              </w:rPr>
-              <w:t>.parquet</w:t>
+            <w:r>
+              <w:rPr>
+                <w:rFonts w:ascii="Consolas" w:eastAsia="Times New Roman" w:hAnsi="Consolas" w:cs="Times New Roman"/>
+                <w:color w:val="161616"/>
+                <w:kern w:val="0"/>
+                <w:sz w:val="21"/>
+                <w:szCs w:val="21"/>
+                <w:shd w:val="clear" w:color="auto" w:fill="F2F2F2"/>
+                <w:lang w:eastAsia="en-GB"/>
+                <w14:ligatures w14:val="none"/>
+              </w:rPr>
+              <w:t>spark.read.parquet</w:t>
             </w:r>
             <w:proofErr w:type="spellEnd"/>
             <w:r>
@@ -4060,24 +3878,9 @@
                 <w:lang w:eastAsia="en-GB"/>
                 <w14:ligatures w14:val="none"/>
               </w:rPr>
-              <w:t>road_bikes_</w:t>
-            </w:r>
-            <w:proofErr w:type="gramStart"/>
-            <w:r>
-              <w:rPr>
-                <w:rFonts w:ascii="Consolas" w:eastAsia="Times New Roman" w:hAnsi="Consolas" w:cs="Times New Roman"/>
-                <w:color w:val="161616"/>
-                <w:kern w:val="0"/>
-                <w:sz w:val="21"/>
-                <w:szCs w:val="21"/>
-                <w:shd w:val="clear" w:color="auto" w:fill="F2F2F2"/>
-                <w:lang w:eastAsia="en-GB"/>
-                <w14:ligatures w14:val="none"/>
-              </w:rPr>
-              <w:t>df.limit</w:t>
+              <w:t>road_bikes_df.limit</w:t>
             </w:r>
             <w:proofErr w:type="spellEnd"/>
-            <w:proofErr w:type="gramEnd"/>
             <w:r>
               <w:rPr>
                 <w:rFonts w:ascii="Consolas" w:eastAsia="Times New Roman" w:hAnsi="Consolas" w:cs="Times New Roman"/>
@@ -4247,7 +4050,6 @@
         </w:numPr>
       </w:pPr>
       <w:proofErr w:type="spellStart"/>
-      <w:proofErr w:type="gramStart"/>
       <w:r>
         <w:rPr>
           <w:rFonts w:ascii="Consolas" w:hAnsi="Consolas"/>
@@ -4260,7 +4062,6 @@
         <w:t>df.createOrReplaceTempView</w:t>
       </w:r>
       <w:proofErr w:type="spellEnd"/>
-      <w:proofErr w:type="gramEnd"/>
       <w:r>
         <w:rPr>
           <w:rFonts w:ascii="Consolas" w:hAnsi="Consolas"/>
@@ -4420,49 +4221,39 @@
         <w:t xml:space="preserve">You can create an empty table by using the </w:t>
       </w:r>
       <w:proofErr w:type="spellStart"/>
-      <w:proofErr w:type="gramStart"/>
       <w:r>
         <w:rPr>
           <w:rFonts w:ascii="Segoe UI" w:hAnsi="Segoe UI" w:cs="Segoe UI"/>
           <w:color w:val="161616"/>
           <w:shd w:val="clear" w:color="auto" w:fill="FFFFFF"/>
         </w:rPr>
-        <w:t>spark.catalog</w:t>
-      </w:r>
-      <w:proofErr w:type="gramEnd"/>
+        <w:t>spark.catalog.createTable</w:t>
+      </w:r>
+      <w:proofErr w:type="spellEnd"/>
       <w:r>
         <w:rPr>
           <w:rFonts w:ascii="Segoe UI" w:hAnsi="Segoe UI" w:cs="Segoe UI"/>
           <w:color w:val="161616"/>
           <w:shd w:val="clear" w:color="auto" w:fill="FFFFFF"/>
         </w:rPr>
-        <w:t>.createTable</w:t>
-      </w:r>
-      <w:proofErr w:type="spellEnd"/>
+        <w:t xml:space="preserve"> method, or you can save a dataframe as a table by using its </w:t>
+      </w:r>
+      <w:proofErr w:type="spellStart"/>
       <w:r>
         <w:rPr>
           <w:rFonts w:ascii="Segoe UI" w:hAnsi="Segoe UI" w:cs="Segoe UI"/>
           <w:color w:val="161616"/>
           <w:shd w:val="clear" w:color="auto" w:fill="FFFFFF"/>
         </w:rPr>
-        <w:t xml:space="preserve"> method, or you can save a dataframe as a table by using its </w:t>
-      </w:r>
-      <w:proofErr w:type="spellStart"/>
+        <w:t>saveAsTable</w:t>
+      </w:r>
+      <w:proofErr w:type="spellEnd"/>
       <w:r>
         <w:rPr>
           <w:rFonts w:ascii="Segoe UI" w:hAnsi="Segoe UI" w:cs="Segoe UI"/>
           <w:color w:val="161616"/>
           <w:shd w:val="clear" w:color="auto" w:fill="FFFFFF"/>
         </w:rPr>
-        <w:t>saveAsTable</w:t>
-      </w:r>
-      <w:proofErr w:type="spellEnd"/>
-      <w:r>
-        <w:rPr>
-          <w:rFonts w:ascii="Segoe UI" w:hAnsi="Segoe UI" w:cs="Segoe UI"/>
-          <w:color w:val="161616"/>
-          <w:shd w:val="clear" w:color="auto" w:fill="FFFFFF"/>
-        </w:rPr>
         <w:t xml:space="preserve"> method</w:t>
       </w:r>
     </w:p>
@@ -4475,7 +4266,6 @@
         </w:numPr>
       </w:pPr>
       <w:proofErr w:type="spellStart"/>
-      <w:proofErr w:type="gramStart"/>
       <w:r>
         <w:rPr>
           <w:rFonts w:ascii="Consolas" w:hAnsi="Consolas"/>
@@ -4484,18 +4274,7 @@
           <w:szCs w:val="21"/>
           <w:shd w:val="clear" w:color="auto" w:fill="F2F2F2"/>
         </w:rPr>
-        <w:t>df.write</w:t>
-      </w:r>
-      <w:proofErr w:type="gramEnd"/>
-      <w:r>
-        <w:rPr>
-          <w:rFonts w:ascii="Consolas" w:hAnsi="Consolas"/>
-          <w:color w:val="161616"/>
-          <w:sz w:val="21"/>
-          <w:szCs w:val="21"/>
-          <w:shd w:val="clear" w:color="auto" w:fill="F2F2F2"/>
-        </w:rPr>
-        <w:t>.format</w:t>
+        <w:t>df.write.format</w:t>
       </w:r>
       <w:proofErr w:type="spellEnd"/>
       <w:r>
@@ -4693,23 +4472,13 @@
         <w:t> tables by using the </w:t>
       </w:r>
       <w:proofErr w:type="spellStart"/>
-      <w:proofErr w:type="gramStart"/>
       <w:r>
         <w:rPr>
           <w:rStyle w:val="HTMLCode"/>
           <w:rFonts w:ascii="Consolas" w:eastAsiaTheme="majorEastAsia" w:hAnsi="Consolas"/>
           <w:color w:val="161616"/>
         </w:rPr>
-        <w:t>spark.catalog</w:t>
-      </w:r>
-      <w:proofErr w:type="gramEnd"/>
-      <w:r>
-        <w:rPr>
-          <w:rStyle w:val="HTMLCode"/>
-          <w:rFonts w:ascii="Consolas" w:eastAsiaTheme="majorEastAsia" w:hAnsi="Consolas"/>
-          <w:color w:val="161616"/>
-        </w:rPr>
-        <w:t>.createExternalTable</w:t>
+        <w:t>spark.catalog.createExternalTable</w:t>
       </w:r>
       <w:proofErr w:type="spellEnd"/>
       <w:r>
@@ -4736,25 +4505,7 @@
           <w:color w:val="161616"/>
           <w:shd w:val="clear" w:color="auto" w:fill="FFFFFF"/>
         </w:rPr>
-        <w:t xml:space="preserve"> but get their underlying data from an external storage location; </w:t>
-      </w:r>
-      <w:proofErr w:type="gramStart"/>
-      <w:r>
-        <w:rPr>
-          <w:rFonts w:ascii="Segoe UI" w:hAnsi="Segoe UI" w:cs="Segoe UI"/>
-          <w:color w:val="161616"/>
-          <w:shd w:val="clear" w:color="auto" w:fill="FFFFFF"/>
-        </w:rPr>
-        <w:t>typically</w:t>
-      </w:r>
-      <w:proofErr w:type="gramEnd"/>
-      <w:r>
-        <w:rPr>
-          <w:rFonts w:ascii="Segoe UI" w:hAnsi="Segoe UI" w:cs="Segoe UI"/>
-          <w:color w:val="161616"/>
-          <w:shd w:val="clear" w:color="auto" w:fill="FFFFFF"/>
-        </w:rPr>
-        <w:t xml:space="preserve"> a folder in the </w:t>
+        <w:t xml:space="preserve"> but get their underlying data from an external storage location; typically a folder in the </w:t>
       </w:r>
       <w:r>
         <w:rPr>
@@ -4873,7 +4624,6 @@
               <w:t xml:space="preserve"> = </w:t>
             </w:r>
             <w:proofErr w:type="spellStart"/>
-            <w:proofErr w:type="gramStart"/>
             <w:r>
               <w:rPr>
                 <w:rFonts w:ascii="Consolas" w:eastAsia="Times New Roman" w:hAnsi="Consolas" w:cs="Times New Roman"/>
@@ -4901,7 +4651,6 @@
               </w:rPr>
               <w:t>(</w:t>
             </w:r>
-            <w:proofErr w:type="gramEnd"/>
             <w:r>
               <w:rPr>
                 <w:rFonts w:ascii="Consolas" w:eastAsia="Times New Roman" w:hAnsi="Consolas" w:cs="Times New Roman"/>
@@ -5583,7 +5332,7 @@
           <w:numId w:val="1"/>
         </w:numPr>
       </w:pPr>
-      <w:hyperlink r:id="rId10" w:history="1">
+      <w:hyperlink r:id="rId11" w:history="1">
         <w:r>
           <w:rPr>
             <w:rStyle w:val="Hyperlink"/>
@@ -5601,13 +5350,7 @@
         </w:numPr>
       </w:pPr>
       <w:r>
-        <w:t>Use delta tables with streaming data</w:t>
-      </w:r>
-      <w:r>
-        <w:t xml:space="preserve">. </w:t>
-      </w:r>
-      <w:r>
-        <w:t>Spark Structured Streaming</w:t>
+        <w:t>Use delta tables with streaming data. Spark Structured Streaming</w:t>
       </w:r>
     </w:p>
     <w:p>
@@ -5642,15 +5385,7 @@
         <w:t>Spark Structured Streaming</w:t>
       </w:r>
       <w:r>
-        <w:t xml:space="preserve">, an API that is based on a boundless dataframe in which streaming data is captured for processing. A Spark Structured Streaming dataframe can read data from </w:t>
-      </w:r>
-      <w:proofErr w:type="gramStart"/>
-      <w:r>
-        <w:t>many different kinds of</w:t>
-      </w:r>
-      <w:proofErr w:type="gramEnd"/>
-      <w:r>
-        <w:t xml:space="preserve"> streaming source, including network ports, real time message brokering services such as Azure Event Hubs or Kafka, or file system locations.</w:t>
+        <w:t>, an API that is based on a boundless dataframe in which streaming data is captured for processing. A Spark Structured Streaming dataframe can read data from many different kinds of streaming source, including network ports, real time message brokering services such as Azure Event Hubs or Kafka, or file system locations.</w:t>
       </w:r>
     </w:p>
     <w:p>
@@ -5661,7 +5396,7 @@
           <w:numId w:val="1"/>
         </w:numPr>
       </w:pPr>
-      <w:hyperlink r:id="rId11" w:history="1">
+      <w:hyperlink r:id="rId12" w:history="1">
         <w:r>
           <w:rPr>
             <w:rStyle w:val="Hyperlink"/>
@@ -5687,17 +5422,8 @@
           <w:b/>
           <w:bCs/>
         </w:rPr>
-        <w:t xml:space="preserve">The key idea in Structured Streaming is to treat a live data stream as a table that is being continuously </w:t>
-      </w:r>
-      <w:proofErr w:type="gramStart"/>
-      <w:r>
-        <w:rPr>
-          <w:b/>
-          <w:bCs/>
-        </w:rPr>
-        <w:t>appended</w:t>
-      </w:r>
-      <w:proofErr w:type="gramEnd"/>
+        <w:t>The key idea in Structured Streaming is to treat a live data stream as a table that is being continuously appended</w:t>
+      </w:r>
     </w:p>
     <w:p>
       <w:pPr>
@@ -5735,7 +5461,6 @@
         <w:t xml:space="preserve">Using a delta table as a streaming </w:t>
       </w:r>
       <w:proofErr w:type="spellStart"/>
-      <w:proofErr w:type="gramStart"/>
       <w:r>
         <w:t>source</w:t>
       </w:r>
@@ -5746,7 +5471,6 @@
         <w:t>In</w:t>
       </w:r>
       <w:proofErr w:type="spellEnd"/>
-      <w:proofErr w:type="gramEnd"/>
       <w:r>
         <w:t xml:space="preserve"> the following </w:t>
       </w:r>
@@ -5776,7 +5500,6 @@
           </w:tcPr>
           <w:p>
             <w:pPr>
-              <w:spacing w:after="0" w:line="240" w:lineRule="auto"/>
               <w:ind w:left="360"/>
               <w:rPr>
                 <w:rFonts w:ascii="Consolas" w:eastAsia="Times New Roman" w:hAnsi="Consolas" w:cs="Times New Roman"/>
@@ -5816,7 +5539,6 @@
               <w:t xml:space="preserve"> </w:t>
             </w:r>
             <w:proofErr w:type="spellStart"/>
-            <w:proofErr w:type="gramStart"/>
             <w:r>
               <w:rPr>
                 <w:rFonts w:ascii="Consolas" w:eastAsia="Times New Roman" w:hAnsi="Consolas" w:cs="Times New Roman"/>
@@ -5831,7 +5553,6 @@
               <w:t>pyspark.sql.types</w:t>
             </w:r>
             <w:proofErr w:type="spellEnd"/>
-            <w:proofErr w:type="gramEnd"/>
             <w:r>
               <w:rPr>
                 <w:rFonts w:ascii="Consolas" w:eastAsia="Times New Roman" w:hAnsi="Consolas" w:cs="Times New Roman"/>
@@ -5874,7 +5595,6 @@
           </w:p>
           <w:p>
             <w:pPr>
-              <w:spacing w:after="0" w:line="240" w:lineRule="auto"/>
               <w:ind w:left="360"/>
               <w:rPr>
                 <w:rFonts w:ascii="Consolas" w:eastAsia="Times New Roman" w:hAnsi="Consolas" w:cs="Times New Roman"/>
@@ -5914,7 +5634,6 @@
               <w:t xml:space="preserve"> </w:t>
             </w:r>
             <w:proofErr w:type="spellStart"/>
-            <w:proofErr w:type="gramStart"/>
             <w:r>
               <w:rPr>
                 <w:rFonts w:ascii="Consolas" w:eastAsia="Times New Roman" w:hAnsi="Consolas" w:cs="Times New Roman"/>
@@ -5929,7 +5648,6 @@
               <w:t>pyspark.sql.functions</w:t>
             </w:r>
             <w:proofErr w:type="spellEnd"/>
-            <w:proofErr w:type="gramEnd"/>
             <w:r>
               <w:rPr>
                 <w:rFonts w:ascii="Consolas" w:eastAsia="Times New Roman" w:hAnsi="Consolas" w:cs="Times New Roman"/>
@@ -5972,7 +5690,6 @@
           </w:p>
           <w:p>
             <w:pPr>
-              <w:spacing w:after="0" w:line="240" w:lineRule="auto"/>
               <w:ind w:left="360"/>
               <w:rPr>
                 <w:rFonts w:ascii="Consolas" w:eastAsia="Times New Roman" w:hAnsi="Consolas" w:cs="Times New Roman"/>
@@ -5988,7 +5705,6 @@
           </w:p>
           <w:p>
             <w:pPr>
-              <w:spacing w:after="0" w:line="240" w:lineRule="auto"/>
               <w:ind w:left="360"/>
               <w:rPr>
                 <w:rFonts w:ascii="Consolas" w:eastAsia="Times New Roman" w:hAnsi="Consolas" w:cs="Times New Roman"/>
@@ -6017,7 +5733,6 @@
           </w:p>
           <w:p>
             <w:pPr>
-              <w:spacing w:after="0" w:line="240" w:lineRule="auto"/>
               <w:ind w:left="360"/>
               <w:rPr>
                 <w:rFonts w:ascii="Consolas" w:eastAsia="Times New Roman" w:hAnsi="Consolas" w:cs="Times New Roman"/>
@@ -6059,7 +5774,6 @@
               <w:t xml:space="preserve"> = </w:t>
             </w:r>
             <w:proofErr w:type="spellStart"/>
-            <w:proofErr w:type="gramStart"/>
             <w:r>
               <w:rPr>
                 <w:rFonts w:ascii="Consolas" w:eastAsia="Times New Roman" w:hAnsi="Consolas" w:cs="Times New Roman"/>
@@ -6074,7 +5788,6 @@
               <w:t>spark.readStream.format</w:t>
             </w:r>
             <w:proofErr w:type="spellEnd"/>
-            <w:proofErr w:type="gramEnd"/>
             <w:r>
               <w:rPr>
                 <w:rFonts w:ascii="Consolas" w:eastAsia="Times New Roman" w:hAnsi="Consolas" w:cs="Times New Roman"/>
@@ -6117,7 +5830,6 @@
           </w:p>
           <w:p>
             <w:pPr>
-              <w:spacing w:after="0" w:line="240" w:lineRule="auto"/>
               <w:ind w:left="360"/>
               <w:rPr>
                 <w:rFonts w:ascii="Consolas" w:eastAsia="Times New Roman" w:hAnsi="Consolas" w:cs="Times New Roman"/>
@@ -6141,35 +5853,7 @@
                 <w:lang w:eastAsia="en-GB"/>
                 <w14:ligatures w14:val="none"/>
               </w:rPr>
-              <w:t xml:space="preserve">    </w:t>
-            </w:r>
-            <w:proofErr w:type="gramStart"/>
-            <w:r>
-              <w:rPr>
-                <w:rFonts w:ascii="Consolas" w:eastAsia="Times New Roman" w:hAnsi="Consolas" w:cs="Times New Roman"/>
-                <w:color w:val="161616"/>
-                <w:kern w:val="0"/>
-                <w:sz w:val="21"/>
-                <w:szCs w:val="21"/>
-                <w:shd w:val="clear" w:color="auto" w:fill="F2F2F2"/>
-                <w:lang w:eastAsia="en-GB"/>
-                <w14:ligatures w14:val="none"/>
-              </w:rPr>
-              <w:t>.option</w:t>
-            </w:r>
-            <w:proofErr w:type="gramEnd"/>
-            <w:r>
-              <w:rPr>
-                <w:rFonts w:ascii="Consolas" w:eastAsia="Times New Roman" w:hAnsi="Consolas" w:cs="Times New Roman"/>
-                <w:color w:val="161616"/>
-                <w:kern w:val="0"/>
-                <w:sz w:val="21"/>
-                <w:szCs w:val="21"/>
-                <w:shd w:val="clear" w:color="auto" w:fill="F2F2F2"/>
-                <w:lang w:eastAsia="en-GB"/>
-                <w14:ligatures w14:val="none"/>
-              </w:rPr>
-              <w:t>(</w:t>
+              <w:t xml:space="preserve">    .option(</w:t>
             </w:r>
             <w:r>
               <w:rPr>
@@ -6254,7 +5938,6 @@
           </w:p>
           <w:p>
             <w:pPr>
-              <w:spacing w:after="0" w:line="240" w:lineRule="auto"/>
               <w:ind w:left="360"/>
               <w:rPr>
                 <w:rFonts w:ascii="Consolas" w:eastAsia="Times New Roman" w:hAnsi="Consolas" w:cs="Times New Roman"/>
@@ -6278,35 +5961,7 @@
                 <w:lang w:eastAsia="en-GB"/>
                 <w14:ligatures w14:val="none"/>
               </w:rPr>
-              <w:t xml:space="preserve">    </w:t>
-            </w:r>
-            <w:proofErr w:type="gramStart"/>
-            <w:r>
-              <w:rPr>
-                <w:rFonts w:ascii="Consolas" w:eastAsia="Times New Roman" w:hAnsi="Consolas" w:cs="Times New Roman"/>
-                <w:color w:val="161616"/>
-                <w:kern w:val="0"/>
-                <w:sz w:val="21"/>
-                <w:szCs w:val="21"/>
-                <w:shd w:val="clear" w:color="auto" w:fill="F2F2F2"/>
-                <w:lang w:eastAsia="en-GB"/>
-                <w14:ligatures w14:val="none"/>
-              </w:rPr>
-              <w:t>.load</w:t>
-            </w:r>
-            <w:proofErr w:type="gramEnd"/>
-            <w:r>
-              <w:rPr>
-                <w:rFonts w:ascii="Consolas" w:eastAsia="Times New Roman" w:hAnsi="Consolas" w:cs="Times New Roman"/>
-                <w:color w:val="161616"/>
-                <w:kern w:val="0"/>
-                <w:sz w:val="21"/>
-                <w:szCs w:val="21"/>
-                <w:shd w:val="clear" w:color="auto" w:fill="F2F2F2"/>
-                <w:lang w:eastAsia="en-GB"/>
-                <w14:ligatures w14:val="none"/>
-              </w:rPr>
-              <w:t>(</w:t>
+              <w:t xml:space="preserve">    .load(</w:t>
             </w:r>
             <w:r>
               <w:rPr>
@@ -6365,7 +6020,6 @@
           </w:p>
           <w:p>
             <w:pPr>
-              <w:spacing w:after="0" w:line="240" w:lineRule="auto"/>
               <w:ind w:left="360"/>
               <w:rPr>
                 <w:rFonts w:ascii="Consolas" w:eastAsia="Times New Roman" w:hAnsi="Consolas" w:cs="Times New Roman"/>
@@ -6381,7 +6035,6 @@
           </w:p>
           <w:p>
             <w:pPr>
-              <w:spacing w:after="0" w:line="240" w:lineRule="auto"/>
               <w:ind w:left="360"/>
               <w:rPr>
                 <w:rFonts w:ascii="Consolas" w:eastAsia="Times New Roman" w:hAnsi="Consolas" w:cs="Times New Roman"/>
@@ -6410,7 +6063,6 @@
           </w:p>
           <w:p>
             <w:pPr>
-              <w:spacing w:after="0" w:line="240" w:lineRule="auto"/>
               <w:ind w:left="360"/>
               <w:rPr>
                 <w:rFonts w:ascii="Consolas" w:eastAsia="Times New Roman" w:hAnsi="Consolas" w:cs="Times New Roman"/>
@@ -6453,24 +6105,9 @@
                 <w:lang w:eastAsia="en-GB"/>
                 <w14:ligatures w14:val="none"/>
               </w:rPr>
-              <w:t>stream_</w:t>
-            </w:r>
-            <w:proofErr w:type="gramStart"/>
-            <w:r>
-              <w:rPr>
-                <w:rFonts w:ascii="Consolas" w:eastAsia="Times New Roman" w:hAnsi="Consolas" w:cs="Times New Roman"/>
-                <w:color w:val="161616"/>
-                <w:kern w:val="0"/>
-                <w:sz w:val="21"/>
-                <w:szCs w:val="21"/>
-                <w:shd w:val="clear" w:color="auto" w:fill="F2F2F2"/>
-                <w:lang w:eastAsia="en-GB"/>
-                <w14:ligatures w14:val="none"/>
-              </w:rPr>
-              <w:t>df.show</w:t>
+              <w:t>stream_df.show</w:t>
             </w:r>
             <w:proofErr w:type="spellEnd"/>
-            <w:proofErr w:type="gramEnd"/>
             <w:r>
               <w:rPr>
                 <w:rFonts w:ascii="Consolas" w:eastAsia="Times New Roman" w:hAnsi="Consolas" w:cs="Times New Roman"/>
@@ -6580,7 +6217,6 @@
           </w:tcPr>
           <w:p>
             <w:pPr>
-              <w:spacing w:after="0" w:line="240" w:lineRule="auto"/>
               <w:ind w:left="360"/>
               <w:rPr>
                 <w:rFonts w:ascii="Consolas" w:eastAsia="Times New Roman" w:hAnsi="Consolas" w:cs="Times New Roman"/>
@@ -6620,7 +6256,6 @@
               <w:t xml:space="preserve"> </w:t>
             </w:r>
             <w:proofErr w:type="spellStart"/>
-            <w:proofErr w:type="gramStart"/>
             <w:r>
               <w:rPr>
                 <w:rFonts w:ascii="Consolas" w:eastAsia="Times New Roman" w:hAnsi="Consolas" w:cs="Times New Roman"/>
@@ -6635,7 +6270,6 @@
               <w:t>pyspark.sql.types</w:t>
             </w:r>
             <w:proofErr w:type="spellEnd"/>
-            <w:proofErr w:type="gramEnd"/>
             <w:r>
               <w:rPr>
                 <w:rFonts w:ascii="Consolas" w:eastAsia="Times New Roman" w:hAnsi="Consolas" w:cs="Times New Roman"/>
@@ -6678,7 +6312,6 @@
           </w:p>
           <w:p>
             <w:pPr>
-              <w:spacing w:after="0" w:line="240" w:lineRule="auto"/>
               <w:ind w:left="360"/>
               <w:rPr>
                 <w:rFonts w:ascii="Consolas" w:eastAsia="Times New Roman" w:hAnsi="Consolas" w:cs="Times New Roman"/>
@@ -6718,7 +6351,6 @@
               <w:t xml:space="preserve"> </w:t>
             </w:r>
             <w:proofErr w:type="spellStart"/>
-            <w:proofErr w:type="gramStart"/>
             <w:r>
               <w:rPr>
                 <w:rFonts w:ascii="Consolas" w:eastAsia="Times New Roman" w:hAnsi="Consolas" w:cs="Times New Roman"/>
@@ -6733,7 +6365,6 @@
               <w:t>pyspark.sql.functions</w:t>
             </w:r>
             <w:proofErr w:type="spellEnd"/>
-            <w:proofErr w:type="gramEnd"/>
             <w:r>
               <w:rPr>
                 <w:rFonts w:ascii="Consolas" w:eastAsia="Times New Roman" w:hAnsi="Consolas" w:cs="Times New Roman"/>
@@ -6776,7 +6407,6 @@
           </w:p>
           <w:p>
             <w:pPr>
-              <w:spacing w:after="0" w:line="240" w:lineRule="auto"/>
               <w:ind w:left="360"/>
               <w:rPr>
                 <w:rFonts w:ascii="Consolas" w:eastAsia="Times New Roman" w:hAnsi="Consolas" w:cs="Times New Roman"/>
@@ -6792,7 +6422,6 @@
           </w:p>
           <w:p>
             <w:pPr>
-              <w:spacing w:after="0" w:line="240" w:lineRule="auto"/>
               <w:ind w:left="360"/>
               <w:rPr>
                 <w:rFonts w:ascii="Consolas" w:eastAsia="Times New Roman" w:hAnsi="Consolas" w:cs="Times New Roman"/>
@@ -6821,7 +6450,6 @@
           </w:p>
           <w:p>
             <w:pPr>
-              <w:spacing w:after="0" w:line="240" w:lineRule="auto"/>
               <w:ind w:left="360"/>
               <w:rPr>
                 <w:rFonts w:ascii="Consolas" w:eastAsia="Times New Roman" w:hAnsi="Consolas" w:cs="Times New Roman"/>
@@ -6906,7 +6534,6 @@
           </w:p>
           <w:p>
             <w:pPr>
-              <w:spacing w:after="0" w:line="240" w:lineRule="auto"/>
               <w:ind w:left="360"/>
               <w:rPr>
                 <w:rFonts w:ascii="Consolas" w:eastAsia="Times New Roman" w:hAnsi="Consolas" w:cs="Times New Roman"/>
@@ -6948,7 +6575,6 @@
               <w:t xml:space="preserve"> = </w:t>
             </w:r>
             <w:proofErr w:type="spellStart"/>
-            <w:proofErr w:type="gramStart"/>
             <w:r>
               <w:rPr>
                 <w:rFonts w:ascii="Consolas" w:eastAsia="Times New Roman" w:hAnsi="Consolas" w:cs="Times New Roman"/>
@@ -6974,26 +6600,11 @@
                 <w:lang w:eastAsia="en-GB"/>
                 <w14:ligatures w14:val="none"/>
               </w:rPr>
-              <w:t>(</w:t>
-            </w:r>
-            <w:proofErr w:type="gramEnd"/>
-            <w:r>
-              <w:rPr>
-                <w:rFonts w:ascii="Consolas" w:eastAsia="Times New Roman" w:hAnsi="Consolas" w:cs="Times New Roman"/>
-                <w:color w:val="161616"/>
-                <w:kern w:val="0"/>
-                <w:sz w:val="21"/>
-                <w:szCs w:val="21"/>
-                <w:shd w:val="clear" w:color="auto" w:fill="F2F2F2"/>
-                <w:lang w:eastAsia="en-GB"/>
-                <w14:ligatures w14:val="none"/>
-              </w:rPr>
-              <w:t>[</w:t>
+              <w:t>([</w:t>
             </w:r>
           </w:p>
           <w:p>
             <w:pPr>
-              <w:spacing w:after="0" w:line="240" w:lineRule="auto"/>
               <w:ind w:left="360"/>
               <w:rPr>
                 <w:rFonts w:ascii="Consolas" w:eastAsia="Times New Roman" w:hAnsi="Consolas" w:cs="Times New Roman"/>
@@ -7020,7 +6631,6 @@
               <w:t xml:space="preserve">    </w:t>
             </w:r>
             <w:proofErr w:type="spellStart"/>
-            <w:proofErr w:type="gramStart"/>
             <w:r>
               <w:rPr>
                 <w:rFonts w:ascii="Consolas" w:eastAsia="Times New Roman" w:hAnsi="Consolas" w:cs="Times New Roman"/>
@@ -7048,7 +6658,6 @@
               </w:rPr>
               <w:t>(</w:t>
             </w:r>
-            <w:proofErr w:type="gramEnd"/>
             <w:r>
               <w:rPr>
                 <w:rFonts w:ascii="Consolas" w:eastAsia="Times New Roman" w:hAnsi="Consolas" w:cs="Times New Roman"/>
@@ -7132,7 +6741,6 @@
           </w:p>
           <w:p>
             <w:pPr>
-              <w:spacing w:after="0" w:line="240" w:lineRule="auto"/>
               <w:ind w:left="360"/>
               <w:rPr>
                 <w:rFonts w:ascii="Consolas" w:eastAsia="Times New Roman" w:hAnsi="Consolas" w:cs="Times New Roman"/>
@@ -7159,7 +6767,6 @@
               <w:t xml:space="preserve">    </w:t>
             </w:r>
             <w:proofErr w:type="spellStart"/>
-            <w:proofErr w:type="gramStart"/>
             <w:r>
               <w:rPr>
                 <w:rFonts w:ascii="Consolas" w:eastAsia="Times New Roman" w:hAnsi="Consolas" w:cs="Times New Roman"/>
@@ -7187,7 +6794,6 @@
               </w:rPr>
               <w:t>(</w:t>
             </w:r>
-            <w:proofErr w:type="gramEnd"/>
             <w:r>
               <w:rPr>
                 <w:rFonts w:ascii="Consolas" w:eastAsia="Times New Roman" w:hAnsi="Consolas" w:cs="Times New Roman"/>
@@ -7271,7 +6877,6 @@
           </w:p>
           <w:p>
             <w:pPr>
-              <w:spacing w:after="0" w:line="240" w:lineRule="auto"/>
               <w:ind w:left="360"/>
               <w:rPr>
                 <w:rFonts w:ascii="Consolas" w:eastAsia="Times New Roman" w:hAnsi="Consolas" w:cs="Times New Roman"/>
@@ -7300,7 +6905,6 @@
           </w:p>
           <w:p>
             <w:pPr>
-              <w:spacing w:after="0" w:line="240" w:lineRule="auto"/>
               <w:ind w:left="360"/>
               <w:rPr>
                 <w:rFonts w:ascii="Consolas" w:eastAsia="Times New Roman" w:hAnsi="Consolas" w:cs="Times New Roman"/>
@@ -7342,7 +6946,6 @@
               <w:t xml:space="preserve"> = </w:t>
             </w:r>
             <w:proofErr w:type="spellStart"/>
-            <w:proofErr w:type="gramStart"/>
             <w:r>
               <w:rPr>
                 <w:rFonts w:ascii="Consolas" w:eastAsia="Times New Roman" w:hAnsi="Consolas" w:cs="Times New Roman"/>
@@ -7357,7 +6960,6 @@
               <w:t>spark.readStream.schema</w:t>
             </w:r>
             <w:proofErr w:type="spellEnd"/>
-            <w:proofErr w:type="gramEnd"/>
             <w:r>
               <w:rPr>
                 <w:rFonts w:ascii="Consolas" w:eastAsia="Times New Roman" w:hAnsi="Consolas" w:cs="Times New Roman"/>
@@ -7512,7 +7114,6 @@
           </w:p>
           <w:p>
             <w:pPr>
-              <w:spacing w:after="0" w:line="240" w:lineRule="auto"/>
               <w:ind w:left="360"/>
               <w:rPr>
                 <w:rFonts w:ascii="Consolas" w:eastAsia="Times New Roman" w:hAnsi="Consolas" w:cs="Times New Roman"/>
@@ -7528,7 +7129,6 @@
           </w:p>
           <w:p>
             <w:pPr>
-              <w:spacing w:after="0" w:line="240" w:lineRule="auto"/>
               <w:ind w:left="360"/>
               <w:rPr>
                 <w:rFonts w:ascii="Consolas" w:eastAsia="Times New Roman" w:hAnsi="Consolas" w:cs="Times New Roman"/>
@@ -7557,7 +7157,6 @@
           </w:p>
           <w:p>
             <w:pPr>
-              <w:spacing w:after="0" w:line="240" w:lineRule="auto"/>
               <w:ind w:left="360"/>
               <w:rPr>
                 <w:rFonts w:ascii="Consolas" w:eastAsia="Times New Roman" w:hAnsi="Consolas" w:cs="Times New Roman"/>
@@ -7721,29 +7320,7 @@
                 <w:szCs w:val="21"/>
                 <w:shd w:val="clear" w:color="auto" w:fill="F2F2F2"/>
               </w:rPr>
-              <w:t xml:space="preserve"> = stream_</w:t>
-            </w:r>
-            <w:proofErr w:type="gramStart"/>
-            <w:r>
-              <w:rPr>
-                <w:rFonts w:ascii="Consolas" w:hAnsi="Consolas"/>
-                <w:color w:val="161616"/>
-                <w:sz w:val="21"/>
-                <w:szCs w:val="21"/>
-                <w:shd w:val="clear" w:color="auto" w:fill="F2F2F2"/>
-              </w:rPr>
-              <w:t>df.writeStream.format</w:t>
-            </w:r>
-            <w:proofErr w:type="gramEnd"/>
-            <w:r>
-              <w:rPr>
-                <w:rFonts w:ascii="Consolas" w:hAnsi="Consolas"/>
-                <w:color w:val="161616"/>
-                <w:sz w:val="21"/>
-                <w:szCs w:val="21"/>
-                <w:shd w:val="clear" w:color="auto" w:fill="F2F2F2"/>
-              </w:rPr>
-              <w:t>(</w:t>
+              <w:t xml:space="preserve"> = stream_df.writeStream.format(</w:t>
             </w:r>
             <w:r>
               <w:rPr>
@@ -7853,7 +7430,6 @@
         </w:numPr>
       </w:pPr>
       <w:proofErr w:type="spellStart"/>
-      <w:proofErr w:type="gramStart"/>
       <w:r>
         <w:t>Note</w:t>
       </w:r>
@@ -7864,7 +7440,6 @@
         <w:t>The</w:t>
       </w:r>
       <w:proofErr w:type="spellEnd"/>
-      <w:proofErr w:type="gramEnd"/>
       <w:r>
         <w:t xml:space="preserve"> </w:t>
       </w:r>
@@ -7914,7 +7489,6 @@
           </w:tcPr>
           <w:p>
             <w:pPr>
-              <w:spacing w:after="0" w:line="240" w:lineRule="auto"/>
               <w:ind w:left="360"/>
               <w:rPr>
                 <w:rFonts w:ascii="Consolas" w:eastAsia="Times New Roman" w:hAnsi="Consolas" w:cs="Times New Roman"/>
@@ -7958,7 +7532,6 @@
           </w:p>
           <w:p>
             <w:pPr>
-              <w:spacing w:after="0" w:line="240" w:lineRule="auto"/>
               <w:ind w:left="360"/>
               <w:rPr>
                 <w:rFonts w:ascii="Consolas" w:eastAsia="Times New Roman" w:hAnsi="Consolas" w:cs="Times New Roman"/>
@@ -7974,7 +7547,6 @@
           </w:p>
           <w:p>
             <w:pPr>
-              <w:spacing w:after="0" w:line="240" w:lineRule="auto"/>
               <w:ind w:left="360"/>
               <w:rPr>
                 <w:rFonts w:ascii="Consolas" w:eastAsia="Times New Roman" w:hAnsi="Consolas" w:cs="Times New Roman"/>
@@ -8057,7 +7629,6 @@
           </w:p>
           <w:p>
             <w:pPr>
-              <w:spacing w:after="0" w:line="240" w:lineRule="auto"/>
               <w:ind w:left="360"/>
               <w:rPr>
                 <w:rFonts w:ascii="Consolas" w:eastAsia="Times New Roman" w:hAnsi="Consolas" w:cs="Times New Roman"/>
@@ -8099,7 +7670,6 @@
           </w:p>
           <w:p>
             <w:pPr>
-              <w:spacing w:after="0" w:line="240" w:lineRule="auto"/>
               <w:ind w:left="360"/>
               <w:rPr>
                 <w:rFonts w:ascii="Consolas" w:eastAsia="Times New Roman" w:hAnsi="Consolas" w:cs="Times New Roman"/>
@@ -8153,7 +7723,6 @@
               <w:t>devicetable</w:t>
             </w:r>
             <w:proofErr w:type="spellEnd"/>
-            <w:proofErr w:type="gramStart"/>
             <w:r>
               <w:rPr>
                 <w:rFonts w:ascii="Consolas" w:eastAsia="Times New Roman" w:hAnsi="Consolas" w:cs="Times New Roman"/>
@@ -8180,11 +7749,9 @@
               </w:rPr>
               <w:t>;</w:t>
             </w:r>
-            <w:proofErr w:type="gramEnd"/>
           </w:p>
           <w:p>
             <w:pPr>
-              <w:spacing w:after="0" w:line="240" w:lineRule="auto"/>
               <w:ind w:left="360"/>
               <w:rPr>
                 <w:rFonts w:ascii="Consolas" w:eastAsia="Times New Roman" w:hAnsi="Consolas" w:cs="Times New Roman"/>
@@ -8200,7 +7767,6 @@
           </w:p>
           <w:p>
             <w:pPr>
-              <w:spacing w:after="0" w:line="240" w:lineRule="auto"/>
               <w:ind w:left="360"/>
               <w:rPr>
                 <w:rFonts w:ascii="Consolas" w:eastAsia="Times New Roman" w:hAnsi="Consolas" w:cs="Times New Roman"/>
@@ -8239,7 +7805,6 @@
               </w:rPr>
               <w:t xml:space="preserve"> device, </w:t>
             </w:r>
-            <w:proofErr w:type="gramStart"/>
             <w:r>
               <w:rPr>
                 <w:rFonts w:ascii="Consolas" w:eastAsia="Times New Roman" w:hAnsi="Consolas" w:cs="Times New Roman"/>
@@ -8253,7 +7818,6 @@
               </w:rPr>
               <w:t>status</w:t>
             </w:r>
-            <w:proofErr w:type="gramEnd"/>
           </w:p>
           <w:p>
             <w:pPr>
@@ -8348,14 +7912,9 @@
       </w:pPr>
       <w:proofErr w:type="spellStart"/>
       <w:r>
-        <w:t>delta_</w:t>
-      </w:r>
-      <w:proofErr w:type="gramStart"/>
-      <w:r>
-        <w:t>stream.stop</w:t>
+        <w:t>delta_stream.stop</w:t>
       </w:r>
       <w:proofErr w:type="spellEnd"/>
-      <w:proofErr w:type="gramEnd"/>
       <w:r>
         <w:t>()</w:t>
       </w:r>
@@ -8380,7 +7939,7 @@
       <w:r>
         <w:t xml:space="preserve"> </w:t>
       </w:r>
-      <w:hyperlink r:id="rId12" w:history="1">
+      <w:hyperlink r:id="rId13" w:history="1">
         <w:r>
           <w:rPr>
             <w:rStyle w:val="Hyperlink"/>
@@ -8399,11 +7958,16 @@
           <w:ilvl w:val="0"/>
           <w:numId w:val="1"/>
         </w:numPr>
+        <w:rPr>
+          <w:rStyle w:val="Hyperlink"/>
+          <w:color w:val="auto"/>
+          <w:u w:val="none"/>
+        </w:rPr>
       </w:pPr>
       <w:r>
         <w:t xml:space="preserve">Exercise: </w:t>
       </w:r>
-      <w:hyperlink r:id="rId13" w:history="1">
+      <w:hyperlink r:id="rId14" w:history="1">
         <w:proofErr w:type="spellStart"/>
         <w:r>
           <w:rPr>
@@ -8416,21 +7980,97 @@
           <w:rPr>
             <w:rStyle w:val="Hyperlink"/>
           </w:rPr>
-          <w:t>-fabric (m</w:t>
-        </w:r>
-        <w:r>
-          <w:rPr>
-            <w:rStyle w:val="Hyperlink"/>
-          </w:rPr>
-          <w:t>i</w:t>
-        </w:r>
-        <w:r>
-          <w:rPr>
-            <w:rStyle w:val="Hyperlink"/>
-          </w:rPr>
-          <w:t>crosoftlearning.github.io)</w:t>
+          <w:t>-fabric (microsoftlearning.github.io)</w:t>
         </w:r>
       </w:hyperlink>
+    </w:p>
+    <w:p/>
+    <w:p>
+      <w:pPr>
+        <w:pStyle w:val="Heading2"/>
+      </w:pPr>
+      <w:r>
+        <w:t>Knowledge check</w:t>
+      </w:r>
+    </w:p>
+    <w:p>
+      <w:pPr>
+        <w:pStyle w:val="ListParagraph"/>
+        <w:numPr>
+          <w:ilvl w:val="0"/>
+          <w:numId w:val="1"/>
+        </w:numPr>
+      </w:pPr>
+      <w:r>
+        <w:t>Which of the following descriptions best fits Delta Lake?</w:t>
+      </w:r>
+      <w:r>
+        <w:t xml:space="preserve"> </w:t>
+      </w:r>
+      <w:r>
+        <w:rPr>
+          <w:rFonts w:ascii="Segoe UI" w:hAnsi="Segoe UI" w:cs="Segoe UI"/>
+          <w:color w:val="161616"/>
+          <w:shd w:val="clear" w:color="auto" w:fill="D7EAF8"/>
+        </w:rPr>
+        <w:t>A relational storage layer for Spark that supports tables based on Parquet files.</w:t>
+      </w:r>
+    </w:p>
+    <w:p>
+      <w:pPr>
+        <w:pStyle w:val="ListParagraph"/>
+        <w:numPr>
+          <w:ilvl w:val="0"/>
+          <w:numId w:val="1"/>
+        </w:numPr>
+      </w:pPr>
+      <w:r>
+        <w:t>You've loaded a Spark dataframe with data, that you now want to use in a delta table. What format should you use to write the dataframe to storage?</w:t>
+      </w:r>
+      <w:r>
+        <w:rPr>
+          <w:rFonts w:ascii="Segoe UI" w:hAnsi="Segoe UI" w:cs="Segoe UI"/>
+          <w:color w:val="161616"/>
+          <w:shd w:val="clear" w:color="auto" w:fill="D7EAF8"/>
+        </w:rPr>
+        <w:t xml:space="preserve"> </w:t>
+      </w:r>
+      <w:r>
+        <w:rPr>
+          <w:rFonts w:ascii="Segoe UI" w:hAnsi="Segoe UI" w:cs="Segoe UI"/>
+          <w:color w:val="161616"/>
+          <w:shd w:val="clear" w:color="auto" w:fill="D7EAF8"/>
+        </w:rPr>
+        <w:t>DELTA</w:t>
+      </w:r>
+    </w:p>
+    <w:p>
+      <w:pPr>
+        <w:pStyle w:val="ListParagraph"/>
+        <w:numPr>
+          <w:ilvl w:val="0"/>
+          <w:numId w:val="1"/>
+        </w:numPr>
+      </w:pPr>
+      <w:r>
+        <w:t>You have a managed table based on a folder that contains data files in delta format. If you drop the table, what happens?</w:t>
+      </w:r>
+      <w:r>
+        <w:rPr>
+          <w:rFonts w:ascii="Segoe UI" w:hAnsi="Segoe UI" w:cs="Segoe UI"/>
+          <w:color w:val="161616"/>
+          <w:shd w:val="clear" w:color="auto" w:fill="D7EAF8"/>
+        </w:rPr>
+        <w:t xml:space="preserve"> </w:t>
+      </w:r>
+      <w:r>
+        <w:rPr>
+          <w:rFonts w:ascii="Segoe UI" w:hAnsi="Segoe UI" w:cs="Segoe UI"/>
+          <w:color w:val="161616"/>
+          <w:shd w:val="clear" w:color="auto" w:fill="D7EAF8"/>
+        </w:rPr>
+        <w:t>The table metadata and data files are deleted.</w:t>
+      </w:r>
     </w:p>
     <w:sectPr>
       <w:pgSz w:w="11906" w:h="16838"/>

</xml_diff>

<commit_message>
Create and manage a Power BI deployment pipeline
</commit_message>
<xml_diff>
--- a/Docs/AI Skills Challenge- Fabric Analytics Engineer.docx
+++ b/Docs/AI Skills Challenge- Fabric Analytics Engineer.docx
@@ -7359,7 +7359,15 @@
         </w:rPr>
       </w:pPr>
       <w:r>
-        <w:rPr/>
+        <w:rPr>
+          <w:rFonts w:eastAsia="Arial" w:cs="DejaVu Sans" w:cstheme="minorBidi" w:eastAsiaTheme="minorHAnsi"/>
+          <w:color w:val="auto"/>
+          <w:kern w:val="2"/>
+          <w:sz w:val="22"/>
+          <w:szCs w:val="22"/>
+          <w:lang w:val="en-GB" w:eastAsia="en-US" w:bidi="ar-SA"/>
+          <w14:ligatures w14:val="standardContextual"/>
+        </w:rPr>
       </w:r>
     </w:p>
     <w:p>
@@ -7496,7 +7504,7 @@
       <w:r>
         <w:rPr>
           <w:rStyle w:val="SourceText"/>
-          <w:rFonts w:asciiTheme="minorHAnsi" w:cstheme="minorBidi" w:eastAsiaTheme="minorHAnsi" w:hAnsiTheme="minorHAnsi"/>
+          <w:rFonts w:eastAsia="Arial" w:cs="DejaVu Sans" w:cstheme="minorBidi" w:eastAsiaTheme="minorHAnsi"/>
           <w:color w:val="auto"/>
           <w:kern w:val="2"/>
           <w:sz w:val="22"/>
@@ -7554,7 +7562,7 @@
             </w:pPr>
             <w:r>
               <w:rPr/>
-              <w:t xml:space="preserve">COPY INTO dbo.Region </w:t>
+              <w:t>COPY INTO dbo.Region</w:t>
             </w:r>
           </w:p>
           <w:p>
@@ -7564,7 +7572,7 @@
             </w:pPr>
             <w:r>
               <w:rPr/>
-              <w:t xml:space="preserve">FROM 'https://mystorageaccountxxx.blob.core.windows.net/private/Region.csv' WITH ( </w:t>
+              <w:t>FROM 'https://mystorageaccountxxx.blob.core.windows.net/private/Region.csv' WITH (</w:t>
             </w:r>
           </w:p>
           <w:p>
@@ -8043,11 +8051,11 @@
       </w:tblPr>
       <w:tblGrid>
         <w:gridCol w:w="1420"/>
-        <w:gridCol w:w="2060"/>
-        <w:gridCol w:w="1360"/>
-        <w:gridCol w:w="1180"/>
-        <w:gridCol w:w="1720"/>
-        <w:gridCol w:w="2580"/>
+        <w:gridCol w:w="2059"/>
+        <w:gridCol w:w="1361"/>
+        <w:gridCol w:w="1179"/>
+        <w:gridCol w:w="1721"/>
+        <w:gridCol w:w="2579"/>
       </w:tblGrid>
       <w:tr>
         <w:trPr>
@@ -8077,7 +8085,7 @@
         </w:tc>
         <w:tc>
           <w:tcPr>
-            <w:tcW w:w="2060" w:type="dxa"/>
+            <w:tcW w:w="2059" w:type="dxa"/>
             <w:tcBorders>
               <w:bottom w:val="single" w:sz="2" w:space="0" w:color="000000"/>
             </w:tcBorders>
@@ -8099,7 +8107,7 @@
         </w:tc>
         <w:tc>
           <w:tcPr>
-            <w:tcW w:w="1360" w:type="dxa"/>
+            <w:tcW w:w="1361" w:type="dxa"/>
             <w:tcBorders>
               <w:bottom w:val="single" w:sz="2" w:space="0" w:color="000000"/>
             </w:tcBorders>
@@ -8121,7 +8129,7 @@
         </w:tc>
         <w:tc>
           <w:tcPr>
-            <w:tcW w:w="1180" w:type="dxa"/>
+            <w:tcW w:w="1179" w:type="dxa"/>
             <w:tcBorders>
               <w:bottom w:val="single" w:sz="2" w:space="0" w:color="000000"/>
             </w:tcBorders>
@@ -8143,7 +8151,7 @@
         </w:tc>
         <w:tc>
           <w:tcPr>
-            <w:tcW w:w="1720" w:type="dxa"/>
+            <w:tcW w:w="1721" w:type="dxa"/>
             <w:tcBorders>
               <w:bottom w:val="single" w:sz="2" w:space="0" w:color="000000"/>
             </w:tcBorders>
@@ -8165,7 +8173,7 @@
         </w:tc>
         <w:tc>
           <w:tcPr>
-            <w:tcW w:w="2580" w:type="dxa"/>
+            <w:tcW w:w="2579" w:type="dxa"/>
             <w:tcBorders>
               <w:bottom w:val="single" w:sz="2" w:space="0" w:color="000000"/>
             </w:tcBorders>
@@ -8214,7 +8222,7 @@
         </w:tc>
         <w:tc>
           <w:tcPr>
-            <w:tcW w:w="2060" w:type="dxa"/>
+            <w:tcW w:w="2059" w:type="dxa"/>
             <w:tcBorders>
               <w:bottom w:val="single" w:sz="2" w:space="0" w:color="000000"/>
             </w:tcBorders>
@@ -8236,7 +8244,7 @@
         </w:tc>
         <w:tc>
           <w:tcPr>
-            <w:tcW w:w="1360" w:type="dxa"/>
+            <w:tcW w:w="1361" w:type="dxa"/>
             <w:tcBorders>
               <w:bottom w:val="single" w:sz="2" w:space="0" w:color="000000"/>
             </w:tcBorders>
@@ -8258,7 +8266,7 @@
         </w:tc>
         <w:tc>
           <w:tcPr>
-            <w:tcW w:w="1180" w:type="dxa"/>
+            <w:tcW w:w="1179" w:type="dxa"/>
             <w:tcBorders>
               <w:bottom w:val="single" w:sz="2" w:space="0" w:color="000000"/>
             </w:tcBorders>
@@ -8280,7 +8288,7 @@
         </w:tc>
         <w:tc>
           <w:tcPr>
-            <w:tcW w:w="1720" w:type="dxa"/>
+            <w:tcW w:w="1721" w:type="dxa"/>
             <w:tcBorders>
               <w:bottom w:val="single" w:sz="2" w:space="0" w:color="000000"/>
             </w:tcBorders>
@@ -8302,7 +8310,7 @@
         </w:tc>
         <w:tc>
           <w:tcPr>
-            <w:tcW w:w="2580" w:type="dxa"/>
+            <w:tcW w:w="2579" w:type="dxa"/>
             <w:tcBorders>
               <w:bottom w:val="single" w:sz="2" w:space="0" w:color="000000"/>
             </w:tcBorders>
@@ -8351,7 +8359,7 @@
         </w:tc>
         <w:tc>
           <w:tcPr>
-            <w:tcW w:w="2060" w:type="dxa"/>
+            <w:tcW w:w="2059" w:type="dxa"/>
             <w:tcBorders>
               <w:bottom w:val="single" w:sz="2" w:space="0" w:color="000000"/>
             </w:tcBorders>
@@ -8373,7 +8381,7 @@
         </w:tc>
         <w:tc>
           <w:tcPr>
-            <w:tcW w:w="1360" w:type="dxa"/>
+            <w:tcW w:w="1361" w:type="dxa"/>
             <w:tcBorders>
               <w:bottom w:val="single" w:sz="2" w:space="0" w:color="000000"/>
             </w:tcBorders>
@@ -8395,7 +8403,7 @@
         </w:tc>
         <w:tc>
           <w:tcPr>
-            <w:tcW w:w="1180" w:type="dxa"/>
+            <w:tcW w:w="1179" w:type="dxa"/>
             <w:tcBorders>
               <w:bottom w:val="single" w:sz="2" w:space="0" w:color="000000"/>
             </w:tcBorders>
@@ -8417,7 +8425,7 @@
         </w:tc>
         <w:tc>
           <w:tcPr>
-            <w:tcW w:w="1720" w:type="dxa"/>
+            <w:tcW w:w="1721" w:type="dxa"/>
             <w:tcBorders>
               <w:bottom w:val="single" w:sz="2" w:space="0" w:color="000000"/>
             </w:tcBorders>
@@ -8439,7 +8447,7 @@
         </w:tc>
         <w:tc>
           <w:tcPr>
-            <w:tcW w:w="2580" w:type="dxa"/>
+            <w:tcW w:w="2579" w:type="dxa"/>
             <w:tcBorders>
               <w:bottom w:val="single" w:sz="2" w:space="0" w:color="000000"/>
             </w:tcBorders>
@@ -8664,7 +8672,138 @@
         <w:pStyle w:val="BodyText"/>
         <w:numPr>
           <w:ilvl w:val="1"/>
-          <w:numId w:val="6"/>
+          <w:numId w:val="10"/>
+        </w:numPr>
+        <w:tabs>
+          <w:tab w:val="clear" w:pos="720"/>
+          <w:tab w:val="left" w:pos="0" w:leader="none"/>
+        </w:tabs>
+        <w:spacing w:before="0" w:after="0"/>
+        <w:ind w:hanging="283" w:left="1418" w:right="0"/>
+        <w:rPr/>
+      </w:pPr>
+      <w:r>
+        <w:rPr/>
+        <w:t>Reviewing the contents of your data model.</w:t>
+      </w:r>
+    </w:p>
+    <w:p>
+      <w:pPr>
+        <w:pStyle w:val="BodyText"/>
+        <w:numPr>
+          <w:ilvl w:val="1"/>
+          <w:numId w:val="11"/>
+        </w:numPr>
+        <w:tabs>
+          <w:tab w:val="clear" w:pos="720"/>
+          <w:tab w:val="left" w:pos="0" w:leader="none"/>
+        </w:tabs>
+        <w:ind w:hanging="283" w:left="1418" w:right="0"/>
+        <w:rPr/>
+      </w:pPr>
+      <w:r>
+        <w:rPr/>
+        <w:t>Writing and optimizing complex DAX formulas and queries.</w:t>
+      </w:r>
+    </w:p>
+    <w:p>
+      <w:pPr>
+        <w:pStyle w:val="BodyText"/>
+        <w:numPr>
+          <w:ilvl w:val="1"/>
+          <w:numId w:val="12"/>
+        </w:numPr>
+        <w:tabs>
+          <w:tab w:val="clear" w:pos="720"/>
+          <w:tab w:val="left" w:pos="0" w:leader="none"/>
+        </w:tabs>
+        <w:ind w:hanging="283" w:left="1418" w:right="0"/>
+        <w:rPr/>
+      </w:pPr>
+      <w:hyperlink r:id="rId21">
+        <w:r>
+          <w:rPr>
+            <w:rStyle w:val="Hyperlink"/>
+          </w:rPr>
+          <w:t>Troubleshoot DAX performance by using DAX Studio - Training | Microsoft Learn</w:t>
+        </w:r>
+      </w:hyperlink>
+      <w:r>
+        <w:rPr/>
+        <w:t xml:space="preserve"> </w:t>
+      </w:r>
+    </w:p>
+    <w:p>
+      <w:pPr>
+        <w:pStyle w:val="Normal"/>
+        <w:numPr>
+          <w:ilvl w:val="1"/>
+          <w:numId w:val="4"/>
+        </w:numPr>
+        <w:spacing w:before="0" w:after="160"/>
+        <w:rPr/>
+      </w:pPr>
+      <w:r>
+        <w:rPr/>
+        <w:t>Best Practice Analyzer (BPA)</w:t>
+      </w:r>
+    </w:p>
+    <w:p>
+      <w:pPr>
+        <w:pStyle w:val="Normal"/>
+        <w:numPr>
+          <w:ilvl w:val="2"/>
+          <w:numId w:val="4"/>
+        </w:numPr>
+        <w:spacing w:before="0" w:after="160"/>
+        <w:rPr/>
+      </w:pPr>
+      <w:hyperlink r:id="rId22">
+        <w:r>
+          <w:rPr>
+            <w:rStyle w:val="Hyperlink"/>
+          </w:rPr>
+          <w:t>Best practice rules to improve your model&amp;#8217;s performance | Microsoft Power BI Blog | Microsoft Power BI</w:t>
+        </w:r>
+      </w:hyperlink>
+      <w:r>
+        <w:rPr/>
+        <w:t xml:space="preserve"> </w:t>
+      </w:r>
+    </w:p>
+    <w:p>
+      <w:pPr>
+        <w:pStyle w:val="BodyText"/>
+        <w:numPr>
+          <w:ilvl w:val="2"/>
+          <w:numId w:val="4"/>
+        </w:numPr>
+        <w:spacing w:before="0" w:after="160"/>
+        <w:rPr/>
+      </w:pPr>
+      <w:r>
+        <w:rPr/>
+        <w:t>To use the pre-defined BPA rules, download the </w:t>
+      </w:r>
+      <w:hyperlink r:id="rId23">
+        <w:r>
+          <w:rPr>
+            <w:rStyle w:val="Hyperlink"/>
+          </w:rPr>
+          <w:t>BPA rules .json file</w:t>
+        </w:r>
+      </w:hyperlink>
+      <w:r>
+        <w:rPr/>
+        <w:t> from the GitHub repository. The rules are divided into categories for easier viewing, for example:</w:t>
+      </w:r>
+    </w:p>
+    <w:p>
+      <w:pPr>
+        <w:pStyle w:val="BodyText"/>
+        <w:numPr>
+          <w:ilvl w:val="2"/>
+          <w:numId w:val="7"/>
         </w:numPr>
         <w:pBdr/>
         <w:tabs>
@@ -8672,19 +8811,19 @@
           <w:tab w:val="left" w:pos="0" w:leader="none"/>
         </w:tabs>
         <w:spacing w:before="0" w:after="0"/>
-        <w:ind w:hanging="283" w:left="1418" w:right="0"/>
-        <w:rPr/>
-      </w:pPr>
-      <w:r>
-        <w:rPr/>
-        <w:t>Reviewing the contents of your data model.</w:t>
+        <w:ind w:hanging="283" w:left="2127" w:right="0"/>
+        <w:rPr/>
+      </w:pPr>
+      <w:r>
+        <w:rPr/>
+        <w:t>Performance</w:t>
       </w:r>
     </w:p>
     <w:p>
       <w:pPr>
         <w:pStyle w:val="BodyText"/>
         <w:numPr>
-          <w:ilvl w:val="1"/>
+          <w:ilvl w:val="2"/>
           <w:numId w:val="7"/>
         </w:numPr>
         <w:pBdr/>
@@ -8692,19 +8831,82 @@
           <w:tab w:val="clear" w:pos="720"/>
           <w:tab w:val="left" w:pos="0" w:leader="none"/>
         </w:tabs>
-        <w:ind w:hanging="283" w:left="1418" w:right="0"/>
-        <w:rPr/>
-      </w:pPr>
-      <w:r>
-        <w:rPr/>
-        <w:t>Writing and optimizing complex DAX formulas and queries.</w:t>
+        <w:spacing w:before="0" w:after="0"/>
+        <w:ind w:hanging="283" w:left="2127" w:right="0"/>
+        <w:rPr/>
+      </w:pPr>
+      <w:r>
+        <w:rPr/>
+        <w:t>DAX Expressions</w:t>
+      </w:r>
+    </w:p>
+    <w:p>
+      <w:pPr>
+        <w:pStyle w:val="BodyText"/>
+        <w:numPr>
+          <w:ilvl w:val="2"/>
+          <w:numId w:val="7"/>
+        </w:numPr>
+        <w:pBdr/>
+        <w:tabs>
+          <w:tab w:val="clear" w:pos="720"/>
+          <w:tab w:val="left" w:pos="0" w:leader="none"/>
+        </w:tabs>
+        <w:spacing w:before="0" w:after="0"/>
+        <w:ind w:hanging="283" w:left="2127" w:right="0"/>
+        <w:rPr/>
+      </w:pPr>
+      <w:r>
+        <w:rPr/>
+        <w:t>Error Prevention</w:t>
+      </w:r>
+    </w:p>
+    <w:p>
+      <w:pPr>
+        <w:pStyle w:val="BodyText"/>
+        <w:numPr>
+          <w:ilvl w:val="2"/>
+          <w:numId w:val="7"/>
+        </w:numPr>
+        <w:pBdr/>
+        <w:tabs>
+          <w:tab w:val="clear" w:pos="720"/>
+          <w:tab w:val="left" w:pos="0" w:leader="none"/>
+        </w:tabs>
+        <w:spacing w:before="0" w:after="0"/>
+        <w:ind w:hanging="283" w:left="2127" w:right="0"/>
+        <w:rPr/>
+      </w:pPr>
+      <w:r>
+        <w:rPr/>
+        <w:t>Formatting</w:t>
+      </w:r>
+    </w:p>
+    <w:p>
+      <w:pPr>
+        <w:pStyle w:val="BodyText"/>
+        <w:numPr>
+          <w:ilvl w:val="2"/>
+          <w:numId w:val="7"/>
+        </w:numPr>
+        <w:pBdr/>
+        <w:tabs>
+          <w:tab w:val="clear" w:pos="720"/>
+          <w:tab w:val="left" w:pos="0" w:leader="none"/>
+        </w:tabs>
+        <w:ind w:hanging="283" w:left="2127" w:right="0"/>
+        <w:rPr/>
+      </w:pPr>
+      <w:r>
+        <w:rPr/>
+        <w:t>Maintenance</w:t>
       </w:r>
     </w:p>
     <w:p>
       <w:pPr>
         <w:pStyle w:val="Normal"/>
         <w:numPr>
-          <w:ilvl w:val="1"/>
+          <w:ilvl w:val="2"/>
           <w:numId w:val="4"/>
         </w:numPr>
         <w:spacing w:before="0" w:after="160"/>
@@ -8712,6 +8914,406 @@
       </w:pPr>
       <w:r>
         <w:rPr/>
+        <w:t>Run BPA in Tabular Editor</w:t>
+      </w:r>
+    </w:p>
+    <w:p>
+      <w:pPr>
+        <w:pStyle w:val="Normal"/>
+        <w:numPr>
+          <w:ilvl w:val="3"/>
+          <w:numId w:val="4"/>
+        </w:numPr>
+        <w:spacing w:before="0" w:after="160"/>
+        <w:rPr/>
+      </w:pPr>
+      <w:r>
+        <w:rPr/>
+        <w:t>Install </w:t>
+      </w:r>
+      <w:hyperlink r:id="rId24">
+        <w:r>
+          <w:rPr>
+            <w:rStyle w:val="Hyperlink"/>
+          </w:rPr>
+          <w:t>Tabular Editor</w:t>
+        </w:r>
+      </w:hyperlink>
+      <w:r>
+        <w:rPr/>
+        <w:t xml:space="preserve"> :</w:t>
+      </w:r>
+    </w:p>
+    <w:p>
+      <w:pPr>
+        <w:pStyle w:val="Normal"/>
+        <w:numPr>
+          <w:ilvl w:val="4"/>
+          <w:numId w:val="4"/>
+        </w:numPr>
+        <w:spacing w:before="0" w:after="160"/>
+        <w:rPr/>
+      </w:pPr>
+      <w:r>
+        <w:rPr/>
+        <w:t xml:space="preserve"> </w:t>
+      </w:r>
+      <w:hyperlink r:id="rId25">
+        <w:r>
+          <w:rPr>
+            <w:rStyle w:val="Hyperlink"/>
+          </w:rPr>
+          <w:t>TabularEditor/TabularEditor: This is the code repository and issue tracker for Tabular Editor 2.X (free, open-source version). This repository is being maintained by Daniel Otykier. (github.com)</w:t>
+        </w:r>
+      </w:hyperlink>
+      <w:r>
+        <w:rPr/>
+        <w:t xml:space="preserve"> </w:t>
+      </w:r>
+    </w:p>
+    <w:p>
+      <w:pPr>
+        <w:pStyle w:val="Normal"/>
+        <w:numPr>
+          <w:ilvl w:val="3"/>
+          <w:numId w:val="4"/>
+        </w:numPr>
+        <w:spacing w:before="0" w:after="160"/>
+        <w:rPr/>
+      </w:pPr>
+      <w:r>
+        <w:rPr/>
+        <w:t>Tabular Object Model (TOM)</w:t>
+      </w:r>
+    </w:p>
+    <w:p>
+      <w:pPr>
+        <w:pStyle w:val="Normal"/>
+        <w:numPr>
+          <w:ilvl w:val="4"/>
+          <w:numId w:val="4"/>
+        </w:numPr>
+        <w:spacing w:before="0" w:after="160"/>
+        <w:rPr/>
+      </w:pPr>
+      <w:hyperlink r:id="rId26">
+        <w:r>
+          <w:rPr>
+            <w:rStyle w:val="Hyperlink"/>
+          </w:rPr>
+          <w:t>Tabular Object Model (TOM) | Microsoft Learn</w:t>
+        </w:r>
+      </w:hyperlink>
+      <w:r>
+        <w:rPr/>
+        <w:t xml:space="preserve"> </w:t>
+      </w:r>
+    </w:p>
+    <w:p>
+      <w:pPr>
+        <w:pStyle w:val="Normal"/>
+        <w:numPr>
+          <w:ilvl w:val="3"/>
+          <w:numId w:val="4"/>
+        </w:numPr>
+        <w:spacing w:before="0" w:after="160"/>
+        <w:rPr/>
+      </w:pPr>
+      <w:r>
+        <w:rPr/>
+        <w:t>Exercise: Use tools to optimize Power BI performance</w:t>
+      </w:r>
+    </w:p>
+    <w:p>
+      <w:pPr>
+        <w:pStyle w:val="Normal"/>
+        <w:numPr>
+          <w:ilvl w:val="4"/>
+          <w:numId w:val="4"/>
+        </w:numPr>
+        <w:spacing w:before="0" w:after="160"/>
+        <w:rPr/>
+      </w:pPr>
+      <w:hyperlink r:id="rId27">
+        <w:r>
+          <w:rPr>
+            <w:rStyle w:val="Hyperlink"/>
+          </w:rPr>
+          <w:t>Exercise: Use tools to optimize Power BI performance - Training | Microsoft Learn</w:t>
+        </w:r>
+      </w:hyperlink>
+      <w:r>
+        <w:rPr/>
+        <w:t xml:space="preserve"> </w:t>
+      </w:r>
+    </w:p>
+    <w:p>
+      <w:pPr>
+        <w:pStyle w:val="Normal"/>
+        <w:numPr>
+          <w:ilvl w:val="4"/>
+          <w:numId w:val="4"/>
+        </w:numPr>
+        <w:spacing w:before="0" w:after="160"/>
+        <w:rPr/>
+      </w:pPr>
+      <w:r>
+        <w:rPr/>
+      </w:r>
+    </w:p>
+    <w:p>
+      <w:pPr>
+        <w:pStyle w:val="Normal"/>
+        <w:numPr>
+          <w:ilvl w:val="4"/>
+          <w:numId w:val="4"/>
+        </w:numPr>
+        <w:spacing w:before="0" w:after="160"/>
+        <w:rPr/>
+      </w:pPr>
+      <w:r>
+        <w:rPr/>
+      </w:r>
+    </w:p>
+    <w:p>
+      <w:pPr>
+        <w:pStyle w:val="Heading2"/>
+        <w:rPr/>
+      </w:pPr>
+      <w:r>
+        <w:rPr/>
+        <w:t>Create and manage a Power BI deployment pipeline</w:t>
+      </w:r>
+    </w:p>
+    <w:p>
+      <w:pPr>
+        <w:pStyle w:val="Normal"/>
+        <w:numPr>
+          <w:ilvl w:val="0"/>
+          <w:numId w:val="8"/>
+        </w:numPr>
+        <w:rPr/>
+      </w:pPr>
+      <w:hyperlink r:id="rId28">
+        <w:r>
+          <w:rPr>
+            <w:rStyle w:val="Hyperlink"/>
+          </w:rPr>
+          <w:t>Create and manage a Power BI deployment pipeline - Training | Microsoft Learn</w:t>
+        </w:r>
+      </w:hyperlink>
+      <w:r>
+        <w:rPr/>
+        <w:t xml:space="preserve"> </w:t>
+      </w:r>
+    </w:p>
+    <w:p>
+      <w:pPr>
+        <w:pStyle w:val="Normal"/>
+        <w:numPr>
+          <w:ilvl w:val="0"/>
+          <w:numId w:val="8"/>
+        </w:numPr>
+        <w:rPr/>
+      </w:pPr>
+      <w:r>
+        <w:fldChar w:fldCharType="begin"/>
+      </w:r>
+      <w:r>
+        <w:rPr>
+          <w:rStyle w:val="Hyperlink"/>
+        </w:rPr>
+        <w:instrText xml:space="preserve"> HYPERLINK "https://learn.microsoft.com/en-us/fabric/cicd/deployment-pipelines/get-started-with-deployment-pipelines?tabs=from-fabric" \l "step-4---create-deployment-rules"</w:instrText>
+      </w:r>
+      <w:r>
+        <w:rPr>
+          <w:rStyle w:val="Hyperlink"/>
+        </w:rPr>
+        <w:fldChar w:fldCharType="separate"/>
+      </w:r>
+      <w:r>
+        <w:rPr>
+          <w:rStyle w:val="Hyperlink"/>
+        </w:rPr>
+        <w:t>Get started using deployment pipelines, the Fabric Application lifecycle management (ALM) tool - Microsoft Fabric | Microsoft Learn</w:t>
+      </w:r>
+      <w:r>
+        <w:rPr>
+          <w:rStyle w:val="Hyperlink"/>
+        </w:rPr>
+        <w:fldChar w:fldCharType="end"/>
+      </w:r>
+      <w:r>
+        <w:rPr/>
+        <w:t xml:space="preserve"> </w:t>
+      </w:r>
+    </w:p>
+    <w:p>
+      <w:pPr>
+        <w:pStyle w:val="Normal"/>
+        <w:numPr>
+          <w:ilvl w:val="0"/>
+          <w:numId w:val="8"/>
+        </w:numPr>
+        <w:rPr/>
+      </w:pPr>
+      <w:r>
+        <w:fldChar w:fldCharType="begin"/>
+      </w:r>
+      <w:r>
+        <w:rPr>
+          <w:rStyle w:val="Hyperlink"/>
+        </w:rPr>
+        <w:instrText xml:space="preserve"> HYPERLINK "https://learn.microsoft.com/en-us/fabric/cicd/deployment-pipelines/understand-the-deployment-process" \l "permissions/?azure-portal=true"</w:instrText>
+      </w:r>
+      <w:r>
+        <w:rPr>
+          <w:rStyle w:val="Hyperlink"/>
+        </w:rPr>
+        <w:fldChar w:fldCharType="separate"/>
+      </w:r>
+      <w:r>
+        <w:rPr>
+          <w:rStyle w:val="Hyperlink"/>
+        </w:rPr>
+        <w:t>The Microsoft Fabric deployment pipelines process - Microsoft Fabric | Microsoft Learn</w:t>
+      </w:r>
+      <w:r>
+        <w:rPr>
+          <w:rStyle w:val="Hyperlink"/>
+        </w:rPr>
+        <w:fldChar w:fldCharType="end"/>
+      </w:r>
+      <w:r>
+        <w:rPr/>
+        <w:t xml:space="preserve"> </w:t>
+      </w:r>
+    </w:p>
+    <w:p>
+      <w:pPr>
+        <w:pStyle w:val="Normal"/>
+        <w:numPr>
+          <w:ilvl w:val="0"/>
+          <w:numId w:val="8"/>
+        </w:numPr>
+        <w:rPr/>
+      </w:pPr>
+      <w:hyperlink r:id="rId29">
+        <w:r>
+          <w:rPr/>
+        </w:r>
+      </w:hyperlink>
+    </w:p>
+    <w:p>
+      <w:pPr>
+        <w:pStyle w:val="Normal"/>
+        <w:numPr>
+          <w:ilvl w:val="0"/>
+          <w:numId w:val="8"/>
+        </w:numPr>
+        <w:rPr/>
+      </w:pPr>
+      <w:hyperlink r:id="rId30">
+        <w:r>
+          <w:rPr/>
+        </w:r>
+      </w:hyperlink>
+    </w:p>
+    <w:p>
+      <w:pPr>
+        <w:pStyle w:val="Heading2"/>
+        <w:rPr/>
+      </w:pPr>
+      <w:hyperlink r:id="rId31">
+        <w:r>
+          <w:rPr/>
+          <w:t xml:space="preserve">Administer Microsoft Fabric </w:t>
+        </w:r>
+      </w:hyperlink>
+    </w:p>
+    <w:p>
+      <w:pPr>
+        <w:pStyle w:val="Normal"/>
+        <w:numPr>
+          <w:ilvl w:val="0"/>
+          <w:numId w:val="9"/>
+        </w:numPr>
+        <w:rPr/>
+      </w:pPr>
+      <w:r>
+        <w:rPr/>
+        <w:t>Understand Fabric concepts: tenant, capacity, domain, workspace, and item:</w:t>
+      </w:r>
+    </w:p>
+    <w:p>
+      <w:pPr>
+        <w:pStyle w:val="Normal"/>
+        <w:numPr>
+          <w:ilvl w:val="0"/>
+          <w:numId w:val="9"/>
+        </w:numPr>
+        <w:rPr/>
+      </w:pPr>
+      <w:r>
+        <w:rPr/>
+        <w:t>A Fabric tenant is a dedicated space for organizations to create, store, and manage Fabric items. There's often a single instance of Fabric for an organization, and it's aligned with Microsoft Entra ID. The Fabric tenant maps to the root of OneLake and is at the top level of the hierarchy.</w:t>
+      </w:r>
+    </w:p>
+    <w:p>
+      <w:pPr>
+        <w:pStyle w:val="Normal"/>
+        <w:numPr>
+          <w:ilvl w:val="0"/>
+          <w:numId w:val="9"/>
+        </w:numPr>
+        <w:rPr/>
+      </w:pPr>
+      <w:r>
+        <w:rPr/>
+        <w:t>Capacity is a dedicated set of resources that is available at a given time to be used. A tenant can have one or more capacities associated with it. Capacity defines the ability of a resource to perform an activity or to produce output. Different items consume different capacity at a certain time. Fabric offers capacity through the Fabric SKU and Trials.</w:t>
+      </w:r>
+    </w:p>
+    <w:p>
+      <w:pPr>
+        <w:pStyle w:val="Normal"/>
+        <w:numPr>
+          <w:ilvl w:val="0"/>
+          <w:numId w:val="9"/>
+        </w:numPr>
+        <w:rPr/>
+      </w:pPr>
+      <w:r>
+        <w:rPr/>
+        <w:t>A domain is a logical grouping of workspaces. Domains are used to organize items in a way that makes sense for your organization. You can group things together in a way that makes it easier for the right people to have access to the right workspaces. For example, you might have a domain for sales, another for marketing, and another for finance.</w:t>
+      </w:r>
+    </w:p>
+    <w:p>
+      <w:pPr>
+        <w:pStyle w:val="Normal"/>
+        <w:numPr>
+          <w:ilvl w:val="0"/>
+          <w:numId w:val="9"/>
+        </w:numPr>
+        <w:rPr/>
+      </w:pPr>
+      <w:r>
+        <w:rPr/>
+        <w:t>A workspace is a collection of items that brings together different functionality in a single tenant. It acts as a container that leverages capacity for the work that is executed, and provides controls for who can access the items in it. For example, in a sales workspace, users associated with the sales organization can create a data warehouse, run notebooks, create semantic models, create reports, etc.</w:t>
+      </w:r>
+    </w:p>
+    <w:p>
+      <w:pPr>
+        <w:pStyle w:val="Normal"/>
+        <w:numPr>
+          <w:ilvl w:val="0"/>
+          <w:numId w:val="9"/>
+        </w:numPr>
+        <w:spacing w:before="0" w:after="160"/>
+        <w:rPr/>
+      </w:pPr>
+      <w:r>
+        <w:rPr/>
+        <w:t>Fabric items are the building blocks of the Fabric platform. They're the objects that you create and manage in Fabric. There are different types of items, such as data warehouses, data pipelines, semantic models, reports, and dashboards.</w:t>
       </w:r>
     </w:p>
     <w:sectPr>
@@ -8758,7 +9360,6 @@
     </w:lvl>
     <w:lvl w:ilvl="2">
       <w:start w:val="1"/>
-      <w:pStyle w:val="Heading3"/>
       <w:numFmt w:val="none"/>
       <w:suff w:val="nothing"/>
       <w:lvlText w:val=""/>
@@ -9269,7 +9870,7 @@
       <w:lvlJc w:val="left"/>
       <w:pPr>
         <w:tabs>
-          <w:tab w:val="num" w:pos="570"/>
+          <w:tab w:val="num" w:pos="0"/>
         </w:tabs>
         <w:ind w:left="570" w:hanging="0"/>
       </w:pPr>
@@ -9395,6 +9996,556 @@
       </w:pPr>
       <w:rPr>
         <w:rFonts w:ascii="Symbol" w:hAnsi="Symbol" w:cs="Symbol" w:hint="default"/>
+      </w:rPr>
+    </w:lvl>
+  </w:abstractNum>
+  <w:abstractNum w:abstractNumId="6">
+    <w:lvl w:ilvl="0">
+      <w:start w:val="1"/>
+      <w:numFmt w:val="bullet"/>
+      <w:suff w:val="nothing"/>
+      <w:lvlText w:val=""/>
+      <w:lvlJc w:val="left"/>
+      <w:pPr>
+        <w:tabs>
+          <w:tab w:val="num" w:pos="0"/>
+        </w:tabs>
+        <w:ind w:left="570" w:hanging="0"/>
+      </w:pPr>
+      <w:rPr>
+        <w:rFonts w:ascii="Symbol" w:hAnsi="Symbol" w:cs="Symbol" w:hint="default"/>
+      </w:rPr>
+    </w:lvl>
+    <w:lvl w:ilvl="1">
+      <w:start w:val="1"/>
+      <w:numFmt w:val="bullet"/>
+      <w:lvlText w:val=""/>
+      <w:lvlJc w:val="left"/>
+      <w:pPr>
+        <w:tabs>
+          <w:tab w:val="num" w:pos="1418"/>
+        </w:tabs>
+        <w:ind w:left="1418" w:hanging="283"/>
+      </w:pPr>
+      <w:rPr>
+        <w:rFonts w:ascii="Symbol" w:hAnsi="Symbol" w:cs="Symbol" w:hint="default"/>
+      </w:rPr>
+    </w:lvl>
+    <w:lvl w:ilvl="2">
+      <w:start w:val="1"/>
+      <w:numFmt w:val="bullet"/>
+      <w:lvlText w:val=""/>
+      <w:lvlJc w:val="left"/>
+      <w:pPr>
+        <w:tabs>
+          <w:tab w:val="num" w:pos="2127"/>
+        </w:tabs>
+        <w:ind w:left="2127" w:hanging="283"/>
+      </w:pPr>
+      <w:rPr>
+        <w:rFonts w:ascii="Symbol" w:hAnsi="Symbol" w:cs="Symbol" w:hint="default"/>
+      </w:rPr>
+    </w:lvl>
+    <w:lvl w:ilvl="3">
+      <w:start w:val="1"/>
+      <w:numFmt w:val="bullet"/>
+      <w:lvlText w:val=""/>
+      <w:lvlJc w:val="left"/>
+      <w:pPr>
+        <w:tabs>
+          <w:tab w:val="num" w:pos="2836"/>
+        </w:tabs>
+        <w:ind w:left="2836" w:hanging="283"/>
+      </w:pPr>
+      <w:rPr>
+        <w:rFonts w:ascii="Symbol" w:hAnsi="Symbol" w:cs="Symbol" w:hint="default"/>
+      </w:rPr>
+    </w:lvl>
+    <w:lvl w:ilvl="4">
+      <w:start w:val="1"/>
+      <w:numFmt w:val="bullet"/>
+      <w:lvlText w:val=""/>
+      <w:lvlJc w:val="left"/>
+      <w:pPr>
+        <w:tabs>
+          <w:tab w:val="num" w:pos="3545"/>
+        </w:tabs>
+        <w:ind w:left="3545" w:hanging="283"/>
+      </w:pPr>
+      <w:rPr>
+        <w:rFonts w:ascii="Symbol" w:hAnsi="Symbol" w:cs="Symbol" w:hint="default"/>
+      </w:rPr>
+    </w:lvl>
+    <w:lvl w:ilvl="5">
+      <w:start w:val="1"/>
+      <w:numFmt w:val="bullet"/>
+      <w:lvlText w:val=""/>
+      <w:lvlJc w:val="left"/>
+      <w:pPr>
+        <w:tabs>
+          <w:tab w:val="num" w:pos="4254"/>
+        </w:tabs>
+        <w:ind w:left="4254" w:hanging="283"/>
+      </w:pPr>
+      <w:rPr>
+        <w:rFonts w:ascii="Symbol" w:hAnsi="Symbol" w:cs="Symbol" w:hint="default"/>
+      </w:rPr>
+    </w:lvl>
+    <w:lvl w:ilvl="6">
+      <w:start w:val="1"/>
+      <w:numFmt w:val="bullet"/>
+      <w:lvlText w:val=""/>
+      <w:lvlJc w:val="left"/>
+      <w:pPr>
+        <w:tabs>
+          <w:tab w:val="num" w:pos="4963"/>
+        </w:tabs>
+        <w:ind w:left="4963" w:hanging="283"/>
+      </w:pPr>
+      <w:rPr>
+        <w:rFonts w:ascii="Symbol" w:hAnsi="Symbol" w:cs="Symbol" w:hint="default"/>
+      </w:rPr>
+    </w:lvl>
+    <w:lvl w:ilvl="7">
+      <w:start w:val="1"/>
+      <w:numFmt w:val="bullet"/>
+      <w:lvlText w:val=""/>
+      <w:lvlJc w:val="left"/>
+      <w:pPr>
+        <w:tabs>
+          <w:tab w:val="num" w:pos="5672"/>
+        </w:tabs>
+        <w:ind w:left="5672" w:hanging="283"/>
+      </w:pPr>
+      <w:rPr>
+        <w:rFonts w:ascii="Symbol" w:hAnsi="Symbol" w:cs="Symbol" w:hint="default"/>
+      </w:rPr>
+    </w:lvl>
+    <w:lvl w:ilvl="8">
+      <w:start w:val="1"/>
+      <w:numFmt w:val="bullet"/>
+      <w:lvlText w:val=""/>
+      <w:lvlJc w:val="left"/>
+      <w:pPr>
+        <w:tabs>
+          <w:tab w:val="num" w:pos="6381"/>
+        </w:tabs>
+        <w:ind w:left="6381" w:hanging="283"/>
+      </w:pPr>
+      <w:rPr>
+        <w:rFonts w:ascii="Symbol" w:hAnsi="Symbol" w:cs="Symbol" w:hint="default"/>
+      </w:rPr>
+    </w:lvl>
+  </w:abstractNum>
+  <w:abstractNum w:abstractNumId="7">
+    <w:lvl w:ilvl="0">
+      <w:start w:val="1"/>
+      <w:numFmt w:val="bullet"/>
+      <w:suff w:val="nothing"/>
+      <w:lvlText w:val=""/>
+      <w:lvlJc w:val="left"/>
+      <w:pPr>
+        <w:tabs>
+          <w:tab w:val="num" w:pos="570"/>
+        </w:tabs>
+        <w:ind w:left="570" w:hanging="0"/>
+      </w:pPr>
+      <w:rPr>
+        <w:rFonts w:ascii="Symbol" w:hAnsi="Symbol" w:cs="Symbol" w:hint="default"/>
+      </w:rPr>
+    </w:lvl>
+    <w:lvl w:ilvl="1">
+      <w:start w:val="1"/>
+      <w:numFmt w:val="bullet"/>
+      <w:lvlText w:val=""/>
+      <w:lvlJc w:val="left"/>
+      <w:pPr>
+        <w:tabs>
+          <w:tab w:val="num" w:pos="1418"/>
+        </w:tabs>
+        <w:ind w:left="1418" w:hanging="283"/>
+      </w:pPr>
+      <w:rPr>
+        <w:rFonts w:ascii="Symbol" w:hAnsi="Symbol" w:cs="Symbol" w:hint="default"/>
+      </w:rPr>
+    </w:lvl>
+    <w:lvl w:ilvl="2">
+      <w:start w:val="1"/>
+      <w:numFmt w:val="bullet"/>
+      <w:lvlText w:val=""/>
+      <w:lvlJc w:val="left"/>
+      <w:pPr>
+        <w:tabs>
+          <w:tab w:val="num" w:pos="2127"/>
+        </w:tabs>
+        <w:ind w:left="2127" w:hanging="283"/>
+      </w:pPr>
+      <w:rPr>
+        <w:rFonts w:ascii="Symbol" w:hAnsi="Symbol" w:cs="Symbol" w:hint="default"/>
+      </w:rPr>
+    </w:lvl>
+    <w:lvl w:ilvl="3">
+      <w:start w:val="1"/>
+      <w:numFmt w:val="bullet"/>
+      <w:lvlText w:val=""/>
+      <w:lvlJc w:val="left"/>
+      <w:pPr>
+        <w:tabs>
+          <w:tab w:val="num" w:pos="2836"/>
+        </w:tabs>
+        <w:ind w:left="2836" w:hanging="283"/>
+      </w:pPr>
+      <w:rPr>
+        <w:rFonts w:ascii="Symbol" w:hAnsi="Symbol" w:cs="Symbol" w:hint="default"/>
+      </w:rPr>
+    </w:lvl>
+    <w:lvl w:ilvl="4">
+      <w:start w:val="1"/>
+      <w:numFmt w:val="bullet"/>
+      <w:lvlText w:val=""/>
+      <w:lvlJc w:val="left"/>
+      <w:pPr>
+        <w:tabs>
+          <w:tab w:val="num" w:pos="3545"/>
+        </w:tabs>
+        <w:ind w:left="3545" w:hanging="283"/>
+      </w:pPr>
+      <w:rPr>
+        <w:rFonts w:ascii="Symbol" w:hAnsi="Symbol" w:cs="Symbol" w:hint="default"/>
+      </w:rPr>
+    </w:lvl>
+    <w:lvl w:ilvl="5">
+      <w:start w:val="1"/>
+      <w:numFmt w:val="bullet"/>
+      <w:lvlText w:val=""/>
+      <w:lvlJc w:val="left"/>
+      <w:pPr>
+        <w:tabs>
+          <w:tab w:val="num" w:pos="4254"/>
+        </w:tabs>
+        <w:ind w:left="4254" w:hanging="283"/>
+      </w:pPr>
+      <w:rPr>
+        <w:rFonts w:ascii="Symbol" w:hAnsi="Symbol" w:cs="Symbol" w:hint="default"/>
+      </w:rPr>
+    </w:lvl>
+    <w:lvl w:ilvl="6">
+      <w:start w:val="1"/>
+      <w:numFmt w:val="bullet"/>
+      <w:lvlText w:val=""/>
+      <w:lvlJc w:val="left"/>
+      <w:pPr>
+        <w:tabs>
+          <w:tab w:val="num" w:pos="4963"/>
+        </w:tabs>
+        <w:ind w:left="4963" w:hanging="283"/>
+      </w:pPr>
+      <w:rPr>
+        <w:rFonts w:ascii="Symbol" w:hAnsi="Symbol" w:cs="Symbol" w:hint="default"/>
+      </w:rPr>
+    </w:lvl>
+    <w:lvl w:ilvl="7">
+      <w:start w:val="1"/>
+      <w:numFmt w:val="bullet"/>
+      <w:lvlText w:val=""/>
+      <w:lvlJc w:val="left"/>
+      <w:pPr>
+        <w:tabs>
+          <w:tab w:val="num" w:pos="5672"/>
+        </w:tabs>
+        <w:ind w:left="5672" w:hanging="283"/>
+      </w:pPr>
+      <w:rPr>
+        <w:rFonts w:ascii="Symbol" w:hAnsi="Symbol" w:cs="Symbol" w:hint="default"/>
+      </w:rPr>
+    </w:lvl>
+    <w:lvl w:ilvl="8">
+      <w:start w:val="1"/>
+      <w:numFmt w:val="bullet"/>
+      <w:lvlText w:val=""/>
+      <w:lvlJc w:val="left"/>
+      <w:pPr>
+        <w:tabs>
+          <w:tab w:val="num" w:pos="6381"/>
+        </w:tabs>
+        <w:ind w:left="6381" w:hanging="283"/>
+      </w:pPr>
+      <w:rPr>
+        <w:rFonts w:ascii="Symbol" w:hAnsi="Symbol" w:cs="Symbol" w:hint="default"/>
+      </w:rPr>
+    </w:lvl>
+  </w:abstractNum>
+  <w:abstractNum w:abstractNumId="8">
+    <w:lvl w:ilvl="0">
+      <w:start w:val="1"/>
+      <w:numFmt w:val="bullet"/>
+      <w:lvlText w:val=""/>
+      <w:lvlJc w:val="left"/>
+      <w:pPr>
+        <w:tabs>
+          <w:tab w:val="num" w:pos="720"/>
+        </w:tabs>
+        <w:ind w:left="720" w:hanging="360"/>
+      </w:pPr>
+      <w:rPr>
+        <w:rFonts w:ascii="Symbol" w:hAnsi="Symbol" w:cs="Symbol" w:hint="default"/>
+      </w:rPr>
+    </w:lvl>
+    <w:lvl w:ilvl="1">
+      <w:start w:val="1"/>
+      <w:numFmt w:val="bullet"/>
+      <w:lvlText w:val="◦"/>
+      <w:lvlJc w:val="left"/>
+      <w:pPr>
+        <w:tabs>
+          <w:tab w:val="num" w:pos="1080"/>
+        </w:tabs>
+        <w:ind w:left="1080" w:hanging="360"/>
+      </w:pPr>
+      <w:rPr>
+        <w:rFonts w:ascii="OpenSymbol" w:hAnsi="OpenSymbol" w:cs="OpenSymbol" w:hint="default"/>
+      </w:rPr>
+    </w:lvl>
+    <w:lvl w:ilvl="2">
+      <w:start w:val="1"/>
+      <w:numFmt w:val="bullet"/>
+      <w:lvlText w:val="▪"/>
+      <w:lvlJc w:val="left"/>
+      <w:pPr>
+        <w:tabs>
+          <w:tab w:val="num" w:pos="1440"/>
+        </w:tabs>
+        <w:ind w:left="1440" w:hanging="360"/>
+      </w:pPr>
+      <w:rPr>
+        <w:rFonts w:ascii="OpenSymbol" w:hAnsi="OpenSymbol" w:cs="OpenSymbol" w:hint="default"/>
+      </w:rPr>
+    </w:lvl>
+    <w:lvl w:ilvl="3">
+      <w:start w:val="1"/>
+      <w:numFmt w:val="bullet"/>
+      <w:lvlText w:val=""/>
+      <w:lvlJc w:val="left"/>
+      <w:pPr>
+        <w:tabs>
+          <w:tab w:val="num" w:pos="1800"/>
+        </w:tabs>
+        <w:ind w:left="1800" w:hanging="360"/>
+      </w:pPr>
+      <w:rPr>
+        <w:rFonts w:ascii="Symbol" w:hAnsi="Symbol" w:cs="Symbol" w:hint="default"/>
+      </w:rPr>
+    </w:lvl>
+    <w:lvl w:ilvl="4">
+      <w:start w:val="1"/>
+      <w:numFmt w:val="bullet"/>
+      <w:lvlText w:val="◦"/>
+      <w:lvlJc w:val="left"/>
+      <w:pPr>
+        <w:tabs>
+          <w:tab w:val="num" w:pos="2160"/>
+        </w:tabs>
+        <w:ind w:left="2160" w:hanging="360"/>
+      </w:pPr>
+      <w:rPr>
+        <w:rFonts w:ascii="OpenSymbol" w:hAnsi="OpenSymbol" w:cs="OpenSymbol" w:hint="default"/>
+      </w:rPr>
+    </w:lvl>
+    <w:lvl w:ilvl="5">
+      <w:start w:val="1"/>
+      <w:numFmt w:val="bullet"/>
+      <w:lvlText w:val="▪"/>
+      <w:lvlJc w:val="left"/>
+      <w:pPr>
+        <w:tabs>
+          <w:tab w:val="num" w:pos="2520"/>
+        </w:tabs>
+        <w:ind w:left="2520" w:hanging="360"/>
+      </w:pPr>
+      <w:rPr>
+        <w:rFonts w:ascii="OpenSymbol" w:hAnsi="OpenSymbol" w:cs="OpenSymbol" w:hint="default"/>
+      </w:rPr>
+    </w:lvl>
+    <w:lvl w:ilvl="6">
+      <w:start w:val="1"/>
+      <w:numFmt w:val="bullet"/>
+      <w:lvlText w:val=""/>
+      <w:lvlJc w:val="left"/>
+      <w:pPr>
+        <w:tabs>
+          <w:tab w:val="num" w:pos="2880"/>
+        </w:tabs>
+        <w:ind w:left="2880" w:hanging="360"/>
+      </w:pPr>
+      <w:rPr>
+        <w:rFonts w:ascii="Symbol" w:hAnsi="Symbol" w:cs="Symbol" w:hint="default"/>
+      </w:rPr>
+    </w:lvl>
+    <w:lvl w:ilvl="7">
+      <w:start w:val="1"/>
+      <w:numFmt w:val="bullet"/>
+      <w:lvlText w:val="◦"/>
+      <w:lvlJc w:val="left"/>
+      <w:pPr>
+        <w:tabs>
+          <w:tab w:val="num" w:pos="3240"/>
+        </w:tabs>
+        <w:ind w:left="3240" w:hanging="360"/>
+      </w:pPr>
+      <w:rPr>
+        <w:rFonts w:ascii="OpenSymbol" w:hAnsi="OpenSymbol" w:cs="OpenSymbol" w:hint="default"/>
+      </w:rPr>
+    </w:lvl>
+    <w:lvl w:ilvl="8">
+      <w:start w:val="1"/>
+      <w:numFmt w:val="bullet"/>
+      <w:lvlText w:val="▪"/>
+      <w:lvlJc w:val="left"/>
+      <w:pPr>
+        <w:tabs>
+          <w:tab w:val="num" w:pos="3600"/>
+        </w:tabs>
+        <w:ind w:left="3600" w:hanging="360"/>
+      </w:pPr>
+      <w:rPr>
+        <w:rFonts w:ascii="OpenSymbol" w:hAnsi="OpenSymbol" w:cs="OpenSymbol" w:hint="default"/>
+      </w:rPr>
+    </w:lvl>
+  </w:abstractNum>
+  <w:abstractNum w:abstractNumId="9">
+    <w:lvl w:ilvl="0">
+      <w:start w:val="1"/>
+      <w:numFmt w:val="bullet"/>
+      <w:lvlText w:val=""/>
+      <w:lvlJc w:val="left"/>
+      <w:pPr>
+        <w:tabs>
+          <w:tab w:val="num" w:pos="720"/>
+        </w:tabs>
+        <w:ind w:left="720" w:hanging="360"/>
+      </w:pPr>
+      <w:rPr>
+        <w:rFonts w:ascii="Symbol" w:hAnsi="Symbol" w:cs="Symbol" w:hint="default"/>
+      </w:rPr>
+    </w:lvl>
+    <w:lvl w:ilvl="1">
+      <w:start w:val="1"/>
+      <w:numFmt w:val="bullet"/>
+      <w:lvlText w:val="◦"/>
+      <w:lvlJc w:val="left"/>
+      <w:pPr>
+        <w:tabs>
+          <w:tab w:val="num" w:pos="1080"/>
+        </w:tabs>
+        <w:ind w:left="1080" w:hanging="360"/>
+      </w:pPr>
+      <w:rPr>
+        <w:rFonts w:ascii="OpenSymbol" w:hAnsi="OpenSymbol" w:cs="OpenSymbol" w:hint="default"/>
+      </w:rPr>
+    </w:lvl>
+    <w:lvl w:ilvl="2">
+      <w:start w:val="1"/>
+      <w:numFmt w:val="bullet"/>
+      <w:lvlText w:val="▪"/>
+      <w:lvlJc w:val="left"/>
+      <w:pPr>
+        <w:tabs>
+          <w:tab w:val="num" w:pos="1440"/>
+        </w:tabs>
+        <w:ind w:left="1440" w:hanging="360"/>
+      </w:pPr>
+      <w:rPr>
+        <w:rFonts w:ascii="OpenSymbol" w:hAnsi="OpenSymbol" w:cs="OpenSymbol" w:hint="default"/>
+      </w:rPr>
+    </w:lvl>
+    <w:lvl w:ilvl="3">
+      <w:start w:val="1"/>
+      <w:numFmt w:val="bullet"/>
+      <w:lvlText w:val=""/>
+      <w:lvlJc w:val="left"/>
+      <w:pPr>
+        <w:tabs>
+          <w:tab w:val="num" w:pos="1800"/>
+        </w:tabs>
+        <w:ind w:left="1800" w:hanging="360"/>
+      </w:pPr>
+      <w:rPr>
+        <w:rFonts w:ascii="Symbol" w:hAnsi="Symbol" w:cs="Symbol" w:hint="default"/>
+      </w:rPr>
+    </w:lvl>
+    <w:lvl w:ilvl="4">
+      <w:start w:val="1"/>
+      <w:numFmt w:val="bullet"/>
+      <w:lvlText w:val="◦"/>
+      <w:lvlJc w:val="left"/>
+      <w:pPr>
+        <w:tabs>
+          <w:tab w:val="num" w:pos="2160"/>
+        </w:tabs>
+        <w:ind w:left="2160" w:hanging="360"/>
+      </w:pPr>
+      <w:rPr>
+        <w:rFonts w:ascii="OpenSymbol" w:hAnsi="OpenSymbol" w:cs="OpenSymbol" w:hint="default"/>
+      </w:rPr>
+    </w:lvl>
+    <w:lvl w:ilvl="5">
+      <w:start w:val="1"/>
+      <w:numFmt w:val="bullet"/>
+      <w:lvlText w:val="▪"/>
+      <w:lvlJc w:val="left"/>
+      <w:pPr>
+        <w:tabs>
+          <w:tab w:val="num" w:pos="2520"/>
+        </w:tabs>
+        <w:ind w:left="2520" w:hanging="360"/>
+      </w:pPr>
+      <w:rPr>
+        <w:rFonts w:ascii="OpenSymbol" w:hAnsi="OpenSymbol" w:cs="OpenSymbol" w:hint="default"/>
+      </w:rPr>
+    </w:lvl>
+    <w:lvl w:ilvl="6">
+      <w:start w:val="1"/>
+      <w:numFmt w:val="bullet"/>
+      <w:lvlText w:val=""/>
+      <w:lvlJc w:val="left"/>
+      <w:pPr>
+        <w:tabs>
+          <w:tab w:val="num" w:pos="2880"/>
+        </w:tabs>
+        <w:ind w:left="2880" w:hanging="360"/>
+      </w:pPr>
+      <w:rPr>
+        <w:rFonts w:ascii="Symbol" w:hAnsi="Symbol" w:cs="Symbol" w:hint="default"/>
+      </w:rPr>
+    </w:lvl>
+    <w:lvl w:ilvl="7">
+      <w:start w:val="1"/>
+      <w:numFmt w:val="bullet"/>
+      <w:lvlText w:val="◦"/>
+      <w:lvlJc w:val="left"/>
+      <w:pPr>
+        <w:tabs>
+          <w:tab w:val="num" w:pos="3240"/>
+        </w:tabs>
+        <w:ind w:left="3240" w:hanging="360"/>
+      </w:pPr>
+      <w:rPr>
+        <w:rFonts w:ascii="OpenSymbol" w:hAnsi="OpenSymbol" w:cs="OpenSymbol" w:hint="default"/>
+      </w:rPr>
+    </w:lvl>
+    <w:lvl w:ilvl="8">
+      <w:start w:val="1"/>
+      <w:numFmt w:val="bullet"/>
+      <w:lvlText w:val="▪"/>
+      <w:lvlJc w:val="left"/>
+      <w:pPr>
+        <w:tabs>
+          <w:tab w:val="num" w:pos="3600"/>
+        </w:tabs>
+        <w:ind w:left="3600" w:hanging="360"/>
+      </w:pPr>
+      <w:rPr>
+        <w:rFonts w:ascii="OpenSymbol" w:hAnsi="OpenSymbol" w:cs="OpenSymbol" w:hint="default"/>
       </w:rPr>
     </w:lvl>
   </w:abstractNum>
@@ -9414,6 +10565,18 @@
     <w:abstractNumId w:val="5"/>
   </w:num>
   <w:num w:numId="6">
+    <w:abstractNumId w:val="6"/>
+  </w:num>
+  <w:num w:numId="7">
+    <w:abstractNumId w:val="7"/>
+  </w:num>
+  <w:num w:numId="8">
+    <w:abstractNumId w:val="8"/>
+  </w:num>
+  <w:num w:numId="9">
+    <w:abstractNumId w:val="9"/>
+  </w:num>
+  <w:num w:numId="10">
     <w:abstractNumId w:val="4"/>
     <w:lvlOverride w:ilvl="0">
       <w:lvl w:ilvl="0">
@@ -9424,7 +10587,7 @@
         <w:lvlJc w:val="left"/>
         <w:pPr>
           <w:tabs>
-            <w:tab w:val="num" w:pos="570"/>
+            <w:tab w:val="num" w:pos="0"/>
           </w:tabs>
           <w:ind w:left="570" w:hanging="0"/>
         </w:pPr>
@@ -9452,6 +10615,7 @@
           <w:rFonts w:ascii="Symbol" w:hAnsi="Symbol" w:cs="Symbol" w:hint="default"/>
         </w:rPr>
       </w:lvl>
+      <w:startOverride w:val="1"/>
     </w:lvlOverride>
     <w:lvlOverride w:ilvl="1">
       <w:startOverride w:val="1"/>
@@ -9594,7 +10758,7 @@
       </w:lvl>
     </w:lvlOverride>
   </w:num>
-  <w:num w:numId="7">
+  <w:num w:numId="11">
     <w:abstractNumId w:val="4"/>
     <w:lvlOverride w:ilvl="0">
       <w:lvl w:ilvl="0">
@@ -9605,7 +10769,189 @@
         <w:lvlJc w:val="left"/>
         <w:pPr>
           <w:tabs>
-            <w:tab w:val="num" w:pos="570"/>
+            <w:tab w:val="num" w:pos="0"/>
+          </w:tabs>
+          <w:ind w:left="570" w:hanging="0"/>
+        </w:pPr>
+        <w:rPr>
+          <w:rFonts w:ascii="Symbol" w:hAnsi="Symbol" w:cs="Symbol" w:hint="default"/>
+        </w:rPr>
+      </w:lvl>
+    </w:lvlOverride>
+    <w:lvlOverride w:ilvl="0">
+      <w:startOverride w:val="1"/>
+    </w:lvlOverride>
+    <w:lvlOverride w:ilvl="1">
+      <w:lvl w:ilvl="1">
+        <w:start w:val="1"/>
+        <w:numFmt w:val="bullet"/>
+        <w:lvlText w:val=""/>
+        <w:lvlJc w:val="left"/>
+        <w:pPr>
+          <w:tabs>
+            <w:tab w:val="num" w:pos="1418"/>
+          </w:tabs>
+          <w:ind w:left="1418" w:hanging="283"/>
+        </w:pPr>
+        <w:rPr>
+          <w:rFonts w:ascii="Symbol" w:hAnsi="Symbol" w:cs="Symbol" w:hint="default"/>
+        </w:rPr>
+      </w:lvl>
+      <w:startOverride w:val="1"/>
+    </w:lvlOverride>
+    <w:lvlOverride w:ilvl="1">
+      <w:startOverride w:val="1"/>
+    </w:lvlOverride>
+    <w:lvlOverride w:ilvl="2">
+      <w:lvl w:ilvl="2">
+        <w:start w:val="1"/>
+        <w:numFmt w:val="bullet"/>
+        <w:lvlText w:val=""/>
+        <w:lvlJc w:val="left"/>
+        <w:pPr>
+          <w:tabs>
+            <w:tab w:val="num" w:pos="2127"/>
+          </w:tabs>
+          <w:ind w:left="2127" w:hanging="283"/>
+        </w:pPr>
+        <w:rPr>
+          <w:rFonts w:ascii="Symbol" w:hAnsi="Symbol" w:cs="Symbol" w:hint="default"/>
+        </w:rPr>
+      </w:lvl>
+    </w:lvlOverride>
+    <w:lvlOverride w:ilvl="2">
+      <w:startOverride w:val="1"/>
+    </w:lvlOverride>
+    <w:lvlOverride w:ilvl="3">
+      <w:lvl w:ilvl="3">
+        <w:start w:val="1"/>
+        <w:numFmt w:val="bullet"/>
+        <w:lvlText w:val=""/>
+        <w:lvlJc w:val="left"/>
+        <w:pPr>
+          <w:tabs>
+            <w:tab w:val="num" w:pos="2836"/>
+          </w:tabs>
+          <w:ind w:left="2836" w:hanging="283"/>
+        </w:pPr>
+        <w:rPr>
+          <w:rFonts w:ascii="Symbol" w:hAnsi="Symbol" w:cs="Symbol" w:hint="default"/>
+        </w:rPr>
+      </w:lvl>
+    </w:lvlOverride>
+    <w:lvlOverride w:ilvl="3">
+      <w:startOverride w:val="1"/>
+    </w:lvlOverride>
+    <w:lvlOverride w:ilvl="4">
+      <w:lvl w:ilvl="4">
+        <w:start w:val="1"/>
+        <w:numFmt w:val="bullet"/>
+        <w:lvlText w:val=""/>
+        <w:lvlJc w:val="left"/>
+        <w:pPr>
+          <w:tabs>
+            <w:tab w:val="num" w:pos="3545"/>
+          </w:tabs>
+          <w:ind w:left="3545" w:hanging="283"/>
+        </w:pPr>
+        <w:rPr>
+          <w:rFonts w:ascii="Symbol" w:hAnsi="Symbol" w:cs="Symbol" w:hint="default"/>
+        </w:rPr>
+      </w:lvl>
+    </w:lvlOverride>
+    <w:lvlOverride w:ilvl="4">
+      <w:startOverride w:val="1"/>
+    </w:lvlOverride>
+    <w:lvlOverride w:ilvl="5">
+      <w:lvl w:ilvl="5">
+        <w:start w:val="1"/>
+        <w:numFmt w:val="bullet"/>
+        <w:lvlText w:val=""/>
+        <w:lvlJc w:val="left"/>
+        <w:pPr>
+          <w:tabs>
+            <w:tab w:val="num" w:pos="4254"/>
+          </w:tabs>
+          <w:ind w:left="4254" w:hanging="283"/>
+        </w:pPr>
+        <w:rPr>
+          <w:rFonts w:ascii="Symbol" w:hAnsi="Symbol" w:cs="Symbol" w:hint="default"/>
+        </w:rPr>
+      </w:lvl>
+    </w:lvlOverride>
+    <w:lvlOverride w:ilvl="5">
+      <w:startOverride w:val="1"/>
+    </w:lvlOverride>
+    <w:lvlOverride w:ilvl="6">
+      <w:lvl w:ilvl="6">
+        <w:start w:val="1"/>
+        <w:numFmt w:val="bullet"/>
+        <w:lvlText w:val=""/>
+        <w:lvlJc w:val="left"/>
+        <w:pPr>
+          <w:tabs>
+            <w:tab w:val="num" w:pos="4963"/>
+          </w:tabs>
+          <w:ind w:left="4963" w:hanging="283"/>
+        </w:pPr>
+        <w:rPr>
+          <w:rFonts w:ascii="Symbol" w:hAnsi="Symbol" w:cs="Symbol" w:hint="default"/>
+        </w:rPr>
+      </w:lvl>
+    </w:lvlOverride>
+    <w:lvlOverride w:ilvl="6">
+      <w:startOverride w:val="1"/>
+    </w:lvlOverride>
+    <w:lvlOverride w:ilvl="7">
+      <w:lvl w:ilvl="7">
+        <w:start w:val="1"/>
+        <w:numFmt w:val="bullet"/>
+        <w:lvlText w:val=""/>
+        <w:lvlJc w:val="left"/>
+        <w:pPr>
+          <w:tabs>
+            <w:tab w:val="num" w:pos="5672"/>
+          </w:tabs>
+          <w:ind w:left="5672" w:hanging="283"/>
+        </w:pPr>
+        <w:rPr>
+          <w:rFonts w:ascii="Symbol" w:hAnsi="Symbol" w:cs="Symbol" w:hint="default"/>
+        </w:rPr>
+      </w:lvl>
+    </w:lvlOverride>
+    <w:lvlOverride w:ilvl="7">
+      <w:startOverride w:val="1"/>
+    </w:lvlOverride>
+    <w:lvlOverride w:ilvl="8">
+      <w:lvl w:ilvl="8">
+        <w:start w:val="1"/>
+        <w:numFmt w:val="bullet"/>
+        <w:lvlText w:val=""/>
+        <w:lvlJc w:val="left"/>
+        <w:pPr>
+          <w:tabs>
+            <w:tab w:val="num" w:pos="6381"/>
+          </w:tabs>
+          <w:ind w:left="6381" w:hanging="283"/>
+        </w:pPr>
+        <w:rPr>
+          <w:rFonts w:ascii="Symbol" w:hAnsi="Symbol" w:cs="Symbol" w:hint="default"/>
+        </w:rPr>
+      </w:lvl>
+    </w:lvlOverride>
+  </w:num>
+  <w:num w:numId="12">
+    <w:abstractNumId w:val="4"/>
+    <w:lvlOverride w:ilvl="0">
+      <w:lvl w:ilvl="0">
+        <w:start w:val="1"/>
+        <w:numFmt w:val="bullet"/>
+        <w:suff w:val="nothing"/>
+        <w:lvlText w:val=""/>
+        <w:lvlJc w:val="left"/>
+        <w:pPr>
+          <w:tabs>
+            <w:tab w:val="num" w:pos="0"/>
           </w:tabs>
           <w:ind w:left="570" w:hanging="0"/>
         </w:pPr>

</xml_diff>